<commit_message>
Started writing for report
</commit_message>
<xml_diff>
--- a/Report.docx
+++ b/Report.docx
@@ -509,20 +509,21 @@
       <w:pPr>
         <w:pStyle w:val="Heading1"/>
         <w:rPr>
-          <w:sz w:val="24"/>
-          <w:szCs w:val="24"/>
-        </w:rPr>
-      </w:pPr>
-      <w:r>
-        <w:rPr>
+          <w:color w:val="000000" w:themeColor="text1"/>
+          <w:sz w:val="24"/>
+          <w:szCs w:val="24"/>
+        </w:rPr>
+      </w:pPr>
+      <w:r>
+        <w:rPr>
+          <w:color w:val="000000" w:themeColor="text1"/>
           <w:sz w:val="24"/>
           <w:szCs w:val="24"/>
         </w:rPr>
         <w:lastRenderedPageBreak/>
-        <w:t xml:space="preserve">Table of contents </w:t>
-      </w:r>
-    </w:p>
-    <w:p/>
+        <w:t>Table of contents</w:t>
+      </w:r>
+    </w:p>
     <w:p>
       <w:pPr>
         <w:rPr>
@@ -928,6 +929,17 @@
           <w:u w:val="single"/>
         </w:rPr>
       </w:pPr>
+    </w:p>
+    <w:p>
+      <w:pPr>
+        <w:rPr>
+          <w:b/>
+          <w:bCs/>
+          <w:sz w:val="24"/>
+          <w:szCs w:val="24"/>
+          <w:u w:val="single"/>
+        </w:rPr>
+      </w:pPr>
       <w:r>
         <w:rPr>
           <w:b/>
@@ -959,8 +971,795 @@
           <w:sz w:val="24"/>
           <w:szCs w:val="24"/>
         </w:rPr>
-        <w:t>to satisfy the needs of a person. In North America, approximately 379,800 people have died in 2018 due to heart failure. There are several factors that can show impact on how our heart operates. These factors can be helpful in identifying potentially high risked heart failure patients. Machine learning is a tool that can be utilised to predict whether a patient can survive a heart failure and can identify important features/body factors that have a link to heart failure. For this study, we will be using two prediction classification models, kNN and Decision Tree.</w:t>
-      </w:r>
+        <w:t>to satisfy the needs of a person. In North America, approximately 379,800 people have died in 2018 due to heart failure. There are several factors that can show impact on how our heart operates. These factors can be helpful in identifying potentially high risked heart failure patients. Machine learning is a tool that can be utilised to predict whether a patient can survive a heart failure and can identify important features/body factors that have a link to heart failure. For this study, we will be using two prediction classification models, kNN and Decision Tree</w:t>
+      </w:r>
+      <w:r>
+        <w:rPr>
+          <w:sz w:val="24"/>
+          <w:szCs w:val="24"/>
+        </w:rPr>
+        <w:t>, and determine which model will be used for making accurate predictions</w:t>
+      </w:r>
+      <w:r>
+        <w:rPr>
+          <w:sz w:val="24"/>
+          <w:szCs w:val="24"/>
+        </w:rPr>
+        <w:t>.</w:t>
+      </w:r>
+    </w:p>
+    <w:p>
+      <w:pPr>
+        <w:rPr>
+          <w:sz w:val="24"/>
+          <w:szCs w:val="24"/>
+        </w:rPr>
+      </w:pPr>
+    </w:p>
+    <w:p>
+      <w:pPr>
+        <w:rPr>
+          <w:b/>
+          <w:bCs/>
+          <w:sz w:val="24"/>
+          <w:szCs w:val="24"/>
+          <w:u w:val="single"/>
+        </w:rPr>
+      </w:pPr>
+      <w:r>
+        <w:rPr>
+          <w:b/>
+          <w:bCs/>
+          <w:sz w:val="24"/>
+          <w:szCs w:val="24"/>
+          <w:u w:val="single"/>
+        </w:rPr>
+        <w:t>Introduction</w:t>
+      </w:r>
+    </w:p>
+    <w:p>
+      <w:pPr>
+        <w:rPr>
+          <w:sz w:val="24"/>
+          <w:szCs w:val="24"/>
+        </w:rPr>
+      </w:pPr>
+      <w:r>
+        <w:rPr>
+          <w:sz w:val="24"/>
+          <w:szCs w:val="24"/>
+        </w:rPr>
+        <w:t>Heart failure is a deadly condition that accounts for about one in 50 deaths in Australia. Despite the fact that twice the men experience heart failure than females, it is reported that females are more vulnerable to die from heart failures(</w:t>
+      </w:r>
+      <w:hyperlink r:id="rId5" w:history="1">
+        <w:r>
+          <w:rPr>
+            <w:rStyle w:val="Hyperlink"/>
+          </w:rPr>
+          <w:t>Key Statistics: Heart Failure | The Heart Foundation</w:t>
+        </w:r>
+      </w:hyperlink>
+      <w:r>
+        <w:t>)</w:t>
+      </w:r>
+      <w:r>
+        <w:rPr>
+          <w:sz w:val="24"/>
+          <w:szCs w:val="24"/>
+        </w:rPr>
+        <w:t>. On the whole, around 30,000 Australians with heart failures are diagnosed on average every year. There are many symptoms associated with heart failures, such as irregular heartbeat, swelling in legs, dizziness, etc</w:t>
+      </w:r>
+      <w:r>
+        <w:rPr>
+          <w:sz w:val="24"/>
+          <w:szCs w:val="24"/>
+        </w:rPr>
+        <w:t>(</w:t>
+      </w:r>
+      <w:hyperlink r:id="rId6" w:history="1">
+        <w:r>
+          <w:rPr>
+            <w:rStyle w:val="Hyperlink"/>
+          </w:rPr>
+          <w:t xml:space="preserve">Heart failure - treatment, causes, living with it and more | </w:t>
+        </w:r>
+        <w:proofErr w:type="spellStart"/>
+        <w:r>
+          <w:rPr>
+            <w:rStyle w:val="Hyperlink"/>
+          </w:rPr>
+          <w:t>healthdirect</w:t>
+        </w:r>
+        <w:proofErr w:type="spellEnd"/>
+      </w:hyperlink>
+      <w:r>
+        <w:t>)</w:t>
+      </w:r>
+      <w:r>
+        <w:rPr>
+          <w:sz w:val="24"/>
+          <w:szCs w:val="24"/>
+        </w:rPr>
+        <w:t xml:space="preserve">. </w:t>
+      </w:r>
+      <w:r>
+        <w:rPr>
+          <w:sz w:val="24"/>
+          <w:szCs w:val="24"/>
+        </w:rPr>
+        <w:t>However, there are other health factors that contribute to those symptoms. In fact, those factors are the ones which can determine whether a patient can survive a heart failure or not. Through the reports above, we have gone through the general facts, but for medical treatment, it would be beneficial for the doctors to know whether there is a particular health factor/s that could predict the survival of the patient.</w:t>
+      </w:r>
+    </w:p>
+    <w:p>
+      <w:pPr>
+        <w:rPr>
+          <w:sz w:val="24"/>
+          <w:szCs w:val="24"/>
+        </w:rPr>
+      </w:pPr>
+    </w:p>
+    <w:p>
+      <w:pPr>
+        <w:rPr>
+          <w:b/>
+          <w:bCs/>
+          <w:sz w:val="24"/>
+          <w:szCs w:val="24"/>
+          <w:u w:val="single"/>
+        </w:rPr>
+      </w:pPr>
+      <w:r>
+        <w:rPr>
+          <w:b/>
+          <w:bCs/>
+          <w:sz w:val="24"/>
+          <w:szCs w:val="24"/>
+          <w:u w:val="single"/>
+        </w:rPr>
+        <w:t xml:space="preserve">Methodology </w:t>
+      </w:r>
+    </w:p>
+    <w:p>
+      <w:pPr>
+        <w:rPr>
+          <w:b/>
+          <w:bCs/>
+          <w:i/>
+          <w:iCs/>
+          <w:sz w:val="24"/>
+          <w:szCs w:val="24"/>
+        </w:rPr>
+      </w:pPr>
+      <w:r>
+        <w:rPr>
+          <w:b/>
+          <w:bCs/>
+          <w:i/>
+          <w:iCs/>
+          <w:sz w:val="24"/>
+          <w:szCs w:val="24"/>
+        </w:rPr>
+        <w:t>Data</w:t>
+      </w:r>
+    </w:p>
+    <w:p>
+      <w:pPr>
+        <w:rPr>
+          <w:sz w:val="24"/>
+          <w:szCs w:val="24"/>
+        </w:rPr>
+      </w:pPr>
+      <w:r>
+        <w:rPr>
+          <w:sz w:val="24"/>
+          <w:szCs w:val="24"/>
+        </w:rPr>
+        <w:t xml:space="preserve">The dataset </w:t>
+      </w:r>
+      <w:r>
+        <w:rPr>
+          <w:sz w:val="24"/>
+          <w:szCs w:val="24"/>
+        </w:rPr>
+        <w:t xml:space="preserve">being used is from </w:t>
+      </w:r>
+      <w:hyperlink r:id="rId7" w:history="1">
+        <w:r>
+          <w:rPr>
+            <w:rStyle w:val="Hyperlink"/>
+          </w:rPr>
+          <w:t>UCI Machine Learning Repository: Heart failure clinical records Data Set</w:t>
+        </w:r>
+      </w:hyperlink>
+      <w:r>
+        <w:t xml:space="preserve"> . </w:t>
+      </w:r>
+      <w:r>
+        <w:rPr>
+          <w:sz w:val="24"/>
+          <w:szCs w:val="24"/>
+        </w:rPr>
+        <w:t xml:space="preserve">Originally, </w:t>
+      </w:r>
+      <w:r>
+        <w:rPr>
+          <w:sz w:val="24"/>
+          <w:szCs w:val="24"/>
+        </w:rPr>
+        <w:t xml:space="preserve">the dataset was collected by </w:t>
+      </w:r>
+      <w:r>
+        <w:rPr>
+          <w:sz w:val="24"/>
+          <w:szCs w:val="24"/>
+        </w:rPr>
+        <w:t xml:space="preserve">Tanvir Ahmad, </w:t>
+      </w:r>
+      <w:proofErr w:type="spellStart"/>
+      <w:r>
+        <w:rPr>
+          <w:sz w:val="24"/>
+          <w:szCs w:val="24"/>
+        </w:rPr>
+        <w:t>Assia</w:t>
+      </w:r>
+      <w:proofErr w:type="spellEnd"/>
+      <w:r>
+        <w:rPr>
+          <w:sz w:val="24"/>
+          <w:szCs w:val="24"/>
+        </w:rPr>
+        <w:t xml:space="preserve"> Munir, Sajjad Haider Bhatti, Muhammad Aftab, and Muhammad Ali Raza (Government College University, Faisalabad, Pakistan)</w:t>
+      </w:r>
+      <w:r>
+        <w:rPr>
+          <w:sz w:val="24"/>
+          <w:szCs w:val="24"/>
+        </w:rPr>
+        <w:t xml:space="preserve">. However, </w:t>
+      </w:r>
+      <w:r>
+        <w:rPr>
+          <w:rFonts w:ascii="Arial" w:hAnsi="Arial" w:cs="Arial"/>
+          <w:color w:val="123654"/>
+          <w:sz w:val="20"/>
+          <w:szCs w:val="20"/>
+        </w:rPr>
+        <w:t> </w:t>
+      </w:r>
+      <w:r>
+        <w:rPr>
+          <w:sz w:val="24"/>
+          <w:szCs w:val="24"/>
+        </w:rPr>
+        <w:t>Davide Chicco (</w:t>
+      </w:r>
+      <w:proofErr w:type="spellStart"/>
+      <w:r>
+        <w:rPr>
+          <w:sz w:val="24"/>
+          <w:szCs w:val="24"/>
+        </w:rPr>
+        <w:t>Krembil</w:t>
+      </w:r>
+      <w:proofErr w:type="spellEnd"/>
+      <w:r>
+        <w:rPr>
+          <w:sz w:val="24"/>
+          <w:szCs w:val="24"/>
+        </w:rPr>
+        <w:t xml:space="preserve"> Research Institute, Toronto, Canada) </w:t>
+      </w:r>
+      <w:r>
+        <w:rPr>
+          <w:sz w:val="24"/>
+          <w:szCs w:val="24"/>
+        </w:rPr>
+        <w:t xml:space="preserve">elaborated on the dataset and sent it to </w:t>
+      </w:r>
+      <w:r>
+        <w:rPr>
+          <w:sz w:val="24"/>
+          <w:szCs w:val="24"/>
+        </w:rPr>
+        <w:t>University of California Irvine Machine Learning Repository</w:t>
+      </w:r>
+      <w:r>
+        <w:rPr>
+          <w:sz w:val="24"/>
+          <w:szCs w:val="24"/>
+        </w:rPr>
+        <w:t xml:space="preserve">. The data consists of 299 patients in total. The survival is indicated by the variable DEATH_EVENT. The number 0 means the patient survived, while 1 means the patient died. </w:t>
+      </w:r>
+    </w:p>
+    <w:p>
+      <w:pPr>
+        <w:rPr>
+          <w:b/>
+          <w:bCs/>
+          <w:i/>
+          <w:iCs/>
+          <w:sz w:val="24"/>
+          <w:szCs w:val="24"/>
+        </w:rPr>
+      </w:pPr>
+      <w:r>
+        <w:rPr>
+          <w:b/>
+          <w:bCs/>
+          <w:i/>
+          <w:iCs/>
+          <w:sz w:val="24"/>
+          <w:szCs w:val="24"/>
+        </w:rPr>
+        <w:t>Data Analysis tools</w:t>
+      </w:r>
+    </w:p>
+    <w:p>
+      <w:pPr>
+        <w:rPr>
+          <w:sz w:val="24"/>
+          <w:szCs w:val="24"/>
+        </w:rPr>
+      </w:pPr>
+      <w:r>
+        <w:rPr>
+          <w:sz w:val="24"/>
+          <w:szCs w:val="24"/>
+        </w:rPr>
+        <w:t xml:space="preserve">The Integrated Development Environment selected for the study is </w:t>
+      </w:r>
+      <w:proofErr w:type="spellStart"/>
+      <w:r>
+        <w:rPr>
+          <w:sz w:val="24"/>
+          <w:szCs w:val="24"/>
+        </w:rPr>
+        <w:t>Jupyter</w:t>
+      </w:r>
+      <w:proofErr w:type="spellEnd"/>
+      <w:r>
+        <w:rPr>
+          <w:sz w:val="24"/>
+          <w:szCs w:val="24"/>
+        </w:rPr>
+        <w:t xml:space="preserve"> Notebook.  Packages such as pandas, </w:t>
+      </w:r>
+      <w:r>
+        <w:rPr>
+          <w:sz w:val="24"/>
+          <w:szCs w:val="24"/>
+        </w:rPr>
+        <w:t>matplotlib</w:t>
+      </w:r>
+      <w:r>
+        <w:rPr>
+          <w:sz w:val="24"/>
+          <w:szCs w:val="24"/>
+        </w:rPr>
+        <w:t xml:space="preserve">, </w:t>
+      </w:r>
+      <w:proofErr w:type="spellStart"/>
+      <w:r>
+        <w:rPr>
+          <w:sz w:val="24"/>
+          <w:szCs w:val="24"/>
+        </w:rPr>
+        <w:t>numpy</w:t>
+      </w:r>
+      <w:proofErr w:type="spellEnd"/>
+      <w:r>
+        <w:rPr>
+          <w:sz w:val="24"/>
+          <w:szCs w:val="24"/>
+        </w:rPr>
+        <w:t xml:space="preserve">, </w:t>
+      </w:r>
+      <w:r>
+        <w:rPr>
+          <w:sz w:val="24"/>
+          <w:szCs w:val="24"/>
+        </w:rPr>
+        <w:t>seaborn</w:t>
+      </w:r>
+      <w:r>
+        <w:rPr>
+          <w:sz w:val="24"/>
+          <w:szCs w:val="24"/>
+        </w:rPr>
+        <w:t xml:space="preserve">, </w:t>
+      </w:r>
+      <w:proofErr w:type="spellStart"/>
+      <w:r>
+        <w:rPr>
+          <w:sz w:val="24"/>
+          <w:szCs w:val="24"/>
+        </w:rPr>
+        <w:t>sklearn</w:t>
+      </w:r>
+      <w:proofErr w:type="spellEnd"/>
+      <w:r>
+        <w:rPr>
+          <w:sz w:val="24"/>
+          <w:szCs w:val="24"/>
+        </w:rPr>
+        <w:t xml:space="preserve"> and math</w:t>
+      </w:r>
+      <w:r>
+        <w:rPr>
+          <w:sz w:val="24"/>
+          <w:szCs w:val="24"/>
+        </w:rPr>
+        <w:t xml:space="preserve"> were used to conduct the analysis. </w:t>
+      </w:r>
+      <w:r>
+        <w:rPr>
+          <w:sz w:val="24"/>
+          <w:szCs w:val="24"/>
+        </w:rPr>
+        <w:t xml:space="preserve">The first four packages were mainly used in Data preparation and Data exploration, while </w:t>
+      </w:r>
+      <w:proofErr w:type="spellStart"/>
+      <w:r>
+        <w:rPr>
+          <w:sz w:val="24"/>
+          <w:szCs w:val="24"/>
+        </w:rPr>
+        <w:t>sklearn</w:t>
+      </w:r>
+      <w:proofErr w:type="spellEnd"/>
+      <w:r>
+        <w:rPr>
+          <w:sz w:val="24"/>
+          <w:szCs w:val="24"/>
+        </w:rPr>
+        <w:t xml:space="preserve"> was used for Data Modelling. </w:t>
+      </w:r>
+    </w:p>
+    <w:p>
+      <w:pPr>
+        <w:rPr>
+          <w:sz w:val="24"/>
+          <w:szCs w:val="24"/>
+        </w:rPr>
+      </w:pPr>
+      <w:r>
+        <w:rPr>
+          <w:b/>
+          <w:bCs/>
+          <w:i/>
+          <w:iCs/>
+          <w:sz w:val="24"/>
+          <w:szCs w:val="24"/>
+        </w:rPr>
+        <w:lastRenderedPageBreak/>
+        <w:t>Classification Models</w:t>
+      </w:r>
+    </w:p>
+    <w:p>
+      <w:pPr>
+        <w:rPr>
+          <w:b/>
+          <w:bCs/>
+          <w:sz w:val="24"/>
+          <w:szCs w:val="24"/>
+        </w:rPr>
+      </w:pPr>
+      <w:r>
+        <w:rPr>
+          <w:b/>
+          <w:bCs/>
+          <w:sz w:val="24"/>
+          <w:szCs w:val="24"/>
+        </w:rPr>
+        <w:t>K</w:t>
+      </w:r>
+      <w:r>
+        <w:rPr>
+          <w:b/>
+          <w:bCs/>
+          <w:sz w:val="24"/>
+          <w:szCs w:val="24"/>
+        </w:rPr>
+        <w:t>NN</w:t>
+      </w:r>
+      <w:r>
+        <w:rPr>
+          <w:b/>
+          <w:bCs/>
+          <w:sz w:val="24"/>
+          <w:szCs w:val="24"/>
+        </w:rPr>
+        <w:t>(k-Nearest Neighbours Classifier)</w:t>
+      </w:r>
+    </w:p>
+    <w:p>
+      <w:pPr>
+        <w:rPr>
+          <w:sz w:val="24"/>
+          <w:szCs w:val="24"/>
+        </w:rPr>
+      </w:pPr>
+      <w:r>
+        <w:rPr>
+          <w:sz w:val="24"/>
+          <w:szCs w:val="24"/>
+        </w:rPr>
+        <w:t>The KNN classifier classifies a data point based on how its neighbour is classified. The letter k represents the number of neighbours near to the new data point. Below is an image displaying how KNN classification process works.</w:t>
+      </w:r>
+      <w:r>
+        <w:rPr>
+          <w:noProof/>
+          <w:sz w:val="24"/>
+          <w:szCs w:val="24"/>
+        </w:rPr>
+        <w:drawing>
+          <wp:inline distT="0" distB="0" distL="0" distR="0" wp14:anchorId="2A8074CD" wp14:editId="422A4220">
+            <wp:extent cx="4785360" cy="3589020"/>
+            <wp:effectExtent l="0" t="0" r="0" b="0"/>
+            <wp:docPr id="2" name="Picture 2" descr="Diagram&#10;&#10;Description automatically generated"/>
+            <wp:cNvGraphicFramePr>
+              <a:graphicFrameLocks xmlns:a="http://schemas.openxmlformats.org/drawingml/2006/main" noChangeAspect="1"/>
+            </wp:cNvGraphicFramePr>
+            <a:graphic xmlns:a="http://schemas.openxmlformats.org/drawingml/2006/main">
+              <a:graphicData uri="http://schemas.openxmlformats.org/drawingml/2006/picture">
+                <pic:pic xmlns:pic="http://schemas.openxmlformats.org/drawingml/2006/picture">
+                  <pic:nvPicPr>
+                    <pic:cNvPr id="2" name="Picture 2" descr="Diagram&#10;&#10;Description automatically generated"/>
+                    <pic:cNvPicPr/>
+                  </pic:nvPicPr>
+                  <pic:blipFill>
+                    <a:blip r:embed="rId8"/>
+                    <a:stretch>
+                      <a:fillRect/>
+                    </a:stretch>
+                  </pic:blipFill>
+                  <pic:spPr>
+                    <a:xfrm>
+                      <a:off x="0" y="0"/>
+                      <a:ext cx="4785360" cy="3589020"/>
+                    </a:xfrm>
+                    <a:prstGeom prst="rect">
+                      <a:avLst/>
+                    </a:prstGeom>
+                  </pic:spPr>
+                </pic:pic>
+              </a:graphicData>
+            </a:graphic>
+          </wp:inline>
+        </w:drawing>
+      </w:r>
+    </w:p>
+    <w:p>
+      <w:pPr>
+        <w:jc w:val="center"/>
+        <w:rPr>
+          <w:i/>
+          <w:iCs/>
+          <w:sz w:val="24"/>
+          <w:szCs w:val="24"/>
+        </w:rPr>
+      </w:pPr>
+      <w:r>
+        <w:rPr>
+          <w:i/>
+          <w:iCs/>
+          <w:sz w:val="24"/>
+          <w:szCs w:val="24"/>
+        </w:rPr>
+        <w:t xml:space="preserve">The star in this image has many neighbours around it, however, when classifying it, the k value determines whether it is class A or class B. When k=3, the star is classified as class B, but, when k=6, </w:t>
+      </w:r>
+      <w:r>
+        <w:rPr>
+          <w:i/>
+          <w:iCs/>
+          <w:sz w:val="24"/>
+          <w:szCs w:val="24"/>
+        </w:rPr>
+        <w:t>it is classified as class A.</w:t>
+      </w:r>
+    </w:p>
+    <w:p>
+      <w:pPr>
+        <w:rPr>
+          <w:sz w:val="24"/>
+          <w:szCs w:val="24"/>
+        </w:rPr>
+      </w:pPr>
+      <w:r>
+        <w:rPr>
+          <w:sz w:val="24"/>
+          <w:szCs w:val="24"/>
+        </w:rPr>
+        <w:t xml:space="preserve">KNN classifier is excellent to use for this study. This dataset has labelled data for the target feature DEATH_EVENT, which works well for KNN model. Another thing to note is our dataset size is 299, which fairly small. </w:t>
+      </w:r>
+    </w:p>
+    <w:p>
+      <w:pPr>
+        <w:rPr>
+          <w:sz w:val="24"/>
+          <w:szCs w:val="24"/>
+        </w:rPr>
+      </w:pPr>
+      <w:r>
+        <w:rPr>
+          <w:sz w:val="24"/>
+          <w:szCs w:val="24"/>
+        </w:rPr>
+        <w:t>The perfect value of k is dependent on two things</w:t>
+      </w:r>
+    </w:p>
+    <w:p>
+      <w:pPr>
+        <w:pStyle w:val="ListParagraph"/>
+        <w:numPr>
+          <w:ilvl w:val="0"/>
+          <w:numId w:val="1"/>
+        </w:numPr>
+        <w:rPr>
+          <w:sz w:val="24"/>
+          <w:szCs w:val="24"/>
+        </w:rPr>
+      </w:pPr>
+      <w:r>
+        <w:rPr>
+          <w:sz w:val="24"/>
+          <w:szCs w:val="24"/>
+        </w:rPr>
+        <w:t>√</w:t>
+      </w:r>
+      <w:r>
+        <w:rPr>
+          <w:sz w:val="24"/>
+          <w:szCs w:val="24"/>
+        </w:rPr>
+        <w:t xml:space="preserve">(size of y test)[square root of y test size]. </w:t>
+      </w:r>
+    </w:p>
+    <w:p>
+      <w:pPr>
+        <w:pStyle w:val="ListParagraph"/>
+        <w:numPr>
+          <w:ilvl w:val="0"/>
+          <w:numId w:val="1"/>
+        </w:numPr>
+        <w:rPr>
+          <w:sz w:val="24"/>
+          <w:szCs w:val="24"/>
+        </w:rPr>
+      </w:pPr>
+      <w:r>
+        <w:rPr>
+          <w:sz w:val="24"/>
+          <w:szCs w:val="24"/>
+        </w:rPr>
+        <w:t>The k value has to be odd as confusion can be avoided</w:t>
+      </w:r>
+    </w:p>
+    <w:p>
+      <w:pPr>
+        <w:rPr>
+          <w:sz w:val="24"/>
+          <w:szCs w:val="24"/>
+        </w:rPr>
+      </w:pPr>
+    </w:p>
+    <w:p>
+      <w:pPr>
+        <w:rPr>
+          <w:sz w:val="24"/>
+          <w:szCs w:val="24"/>
+        </w:rPr>
+      </w:pPr>
+      <w:r>
+        <w:rPr>
+          <w:sz w:val="24"/>
+          <w:szCs w:val="24"/>
+        </w:rPr>
+        <w:t>This model w</w:t>
+      </w:r>
+      <w:r>
+        <w:rPr>
+          <w:sz w:val="24"/>
+          <w:szCs w:val="24"/>
+        </w:rPr>
+        <w:t>ill be trained using K-folds validation and Leave-1 out. The</w:t>
+      </w:r>
+      <w:r>
+        <w:rPr>
+          <w:sz w:val="24"/>
+          <w:szCs w:val="24"/>
+        </w:rPr>
+        <w:t xml:space="preserve"> parameter</w:t>
+      </w:r>
+      <w:r>
+        <w:rPr>
+          <w:sz w:val="24"/>
+          <w:szCs w:val="24"/>
+        </w:rPr>
+        <w:t xml:space="preserve"> </w:t>
+      </w:r>
+      <w:proofErr w:type="spellStart"/>
+      <w:r>
+        <w:rPr>
+          <w:sz w:val="24"/>
+          <w:szCs w:val="24"/>
+        </w:rPr>
+        <w:t>n_splits</w:t>
+      </w:r>
+      <w:proofErr w:type="spellEnd"/>
+      <w:r>
+        <w:rPr>
+          <w:sz w:val="24"/>
+          <w:szCs w:val="24"/>
+        </w:rPr>
+        <w:t xml:space="preserve"> for K folds will be 5 since our dataset is relatively small</w:t>
+      </w:r>
+      <w:r>
+        <w:rPr>
+          <w:sz w:val="24"/>
+          <w:szCs w:val="24"/>
+        </w:rPr>
+        <w:t xml:space="preserve"> and it is a default value</w:t>
+      </w:r>
+      <w:r>
+        <w:rPr>
+          <w:sz w:val="24"/>
+          <w:szCs w:val="24"/>
+        </w:rPr>
+        <w:t xml:space="preserve">. On the other hand, Leave-1 out validation will check the absolute error of predicting actual observations. Both these validations will give an idea on whether the model is able to accurately make predictions. Finally,  the model will be broken into two, standardised and non-standardised.  This is to make sure </w:t>
+      </w:r>
+      <w:r>
+        <w:rPr>
+          <w:sz w:val="24"/>
+          <w:szCs w:val="24"/>
+        </w:rPr>
+        <w:t>we analyse how the presence of outliers affects the accuracy of the KNN model making predictions.</w:t>
+      </w:r>
+      <w:r>
+        <w:rPr>
+          <w:sz w:val="24"/>
+          <w:szCs w:val="24"/>
+        </w:rPr>
+        <w:t xml:space="preserve"> </w:t>
+      </w:r>
+    </w:p>
+    <w:p>
+      <w:pPr>
+        <w:jc w:val="center"/>
+        <w:rPr>
+          <w:i/>
+          <w:iCs/>
+          <w:sz w:val="24"/>
+          <w:szCs w:val="24"/>
+        </w:rPr>
+      </w:pPr>
+    </w:p>
+    <w:p>
+      <w:pPr>
+        <w:rPr>
+          <w:sz w:val="24"/>
+          <w:szCs w:val="24"/>
+        </w:rPr>
+      </w:pPr>
+    </w:p>
+    <w:p>
+      <w:pPr>
+        <w:rPr>
+          <w:b/>
+          <w:bCs/>
+          <w:sz w:val="24"/>
+          <w:szCs w:val="24"/>
+        </w:rPr>
+      </w:pPr>
+    </w:p>
+    <w:p>
+      <w:pPr>
+        <w:rPr>
+          <w:sz w:val="24"/>
+          <w:szCs w:val="24"/>
+        </w:rPr>
+      </w:pPr>
     </w:p>
     <w:p>
       <w:pPr>
@@ -979,6 +1778,127 @@
     </w:sectPr>
   </w:body>
 </w:document>
+</file>
+
+<file path=word/numbering.xml><?xml version="1.0" encoding="utf-8"?>
+<w:numbering xmlns:wpc="http://schemas.microsoft.com/office/word/2010/wordprocessingCanvas" xmlns:cx="http://schemas.microsoft.com/office/drawing/2014/chartex" xmlns:cx1="http://schemas.microsoft.com/office/drawing/2015/9/8/chartex" xmlns:cx2="http://schemas.microsoft.com/office/drawing/2015/10/21/chartex" xmlns:cx3="http://schemas.microsoft.com/office/drawing/2016/5/9/chartex" xmlns:cx4="http://schemas.microsoft.com/office/drawing/2016/5/10/chartex" xmlns:cx5="http://schemas.microsoft.com/office/drawing/2016/5/11/chartex" xmlns:cx6="http://schemas.microsoft.com/office/drawing/2016/5/12/chartex" xmlns:cx7="http://schemas.microsoft.com/office/drawing/2016/5/13/chartex" xmlns:cx8="http://schemas.microsoft.com/office/drawing/2016/5/14/chartex" xmlns:mc="http://schemas.openxmlformats.org/markup-compatibility/2006" xmlns:aink="http://schemas.microsoft.com/office/drawing/2016/ink" xmlns:am3d="http://schemas.microsoft.com/office/drawing/2017/model3d" xmlns:o="urn:schemas-microsoft-com:office:office" xmlns:r="http://schemas.openxmlformats.org/officeDocument/2006/relationships" xmlns:m="http://schemas.openxmlformats.org/officeDocument/2006/math" xmlns:v="urn:schemas-microsoft-com:vml" xmlns:wp14="http://schemas.microsoft.com/office/word/2010/wordprocessingDrawing" xmlns:wp="http://schemas.openxmlformats.org/drawingml/2006/wordprocessingDrawing" xmlns:w10="urn:schemas-microsoft-com:office:word" xmlns:w="http://schemas.openxmlformats.org/wordprocessingml/2006/main" xmlns:w14="http://schemas.microsoft.com/office/word/2010/wordml" xmlns:w15="http://schemas.microsoft.com/office/word/2012/wordml" xmlns:w16cex="http://schemas.microsoft.com/office/word/2018/wordml/cex" xmlns:w16cid="http://schemas.microsoft.com/office/word/2016/wordml/cid" xmlns:w16="http://schemas.microsoft.com/office/word/2018/wordml" xmlns:w16sdtdh="http://schemas.microsoft.com/office/word/2020/wordml/sdtdatahash" xmlns:w16se="http://schemas.microsoft.com/office/word/2015/wordml/symex" xmlns:wpg="http://schemas.microsoft.com/office/word/2010/wordprocessingGroup" xmlns:wpi="http://schemas.microsoft.com/office/word/2010/wordprocessingInk" xmlns:wne="http://schemas.microsoft.com/office/word/2006/wordml" xmlns:wps="http://schemas.microsoft.com/office/word/2010/wordprocessingShape" mc:Ignorable="w14 w15 w16se w16cid w16 w16cex w16sdtdh wp14">
+  <w:abstractNum w:abstractNumId="0" w15:restartNumberingAfterBreak="0">
+    <w:nsid w:val="6D8F45AA"/>
+    <w:multiLevelType w:val="hybridMultilevel"/>
+    <w:tmpl w:val="78165F32"/>
+    <w:lvl w:ilvl="0" w:tplc="0C090001">
+      <w:start w:val="1"/>
+      <w:numFmt w:val="bullet"/>
+      <w:lvlText w:val=""/>
+      <w:lvlJc w:val="left"/>
+      <w:pPr>
+        <w:ind w:left="780" w:hanging="360"/>
+      </w:pPr>
+      <w:rPr>
+        <w:rFonts w:ascii="Symbol" w:hAnsi="Symbol" w:hint="default"/>
+      </w:rPr>
+    </w:lvl>
+    <w:lvl w:ilvl="1" w:tplc="0C090003" w:tentative="1">
+      <w:start w:val="1"/>
+      <w:numFmt w:val="bullet"/>
+      <w:lvlText w:val="o"/>
+      <w:lvlJc w:val="left"/>
+      <w:pPr>
+        <w:ind w:left="1500" w:hanging="360"/>
+      </w:pPr>
+      <w:rPr>
+        <w:rFonts w:ascii="Courier New" w:hAnsi="Courier New" w:cs="Courier New" w:hint="default"/>
+      </w:rPr>
+    </w:lvl>
+    <w:lvl w:ilvl="2" w:tplc="0C090005" w:tentative="1">
+      <w:start w:val="1"/>
+      <w:numFmt w:val="bullet"/>
+      <w:lvlText w:val=""/>
+      <w:lvlJc w:val="left"/>
+      <w:pPr>
+        <w:ind w:left="2220" w:hanging="360"/>
+      </w:pPr>
+      <w:rPr>
+        <w:rFonts w:ascii="Wingdings" w:hAnsi="Wingdings" w:hint="default"/>
+      </w:rPr>
+    </w:lvl>
+    <w:lvl w:ilvl="3" w:tplc="0C090001" w:tentative="1">
+      <w:start w:val="1"/>
+      <w:numFmt w:val="bullet"/>
+      <w:lvlText w:val=""/>
+      <w:lvlJc w:val="left"/>
+      <w:pPr>
+        <w:ind w:left="2940" w:hanging="360"/>
+      </w:pPr>
+      <w:rPr>
+        <w:rFonts w:ascii="Symbol" w:hAnsi="Symbol" w:hint="default"/>
+      </w:rPr>
+    </w:lvl>
+    <w:lvl w:ilvl="4" w:tplc="0C090003" w:tentative="1">
+      <w:start w:val="1"/>
+      <w:numFmt w:val="bullet"/>
+      <w:lvlText w:val="o"/>
+      <w:lvlJc w:val="left"/>
+      <w:pPr>
+        <w:ind w:left="3660" w:hanging="360"/>
+      </w:pPr>
+      <w:rPr>
+        <w:rFonts w:ascii="Courier New" w:hAnsi="Courier New" w:cs="Courier New" w:hint="default"/>
+      </w:rPr>
+    </w:lvl>
+    <w:lvl w:ilvl="5" w:tplc="0C090005" w:tentative="1">
+      <w:start w:val="1"/>
+      <w:numFmt w:val="bullet"/>
+      <w:lvlText w:val=""/>
+      <w:lvlJc w:val="left"/>
+      <w:pPr>
+        <w:ind w:left="4380" w:hanging="360"/>
+      </w:pPr>
+      <w:rPr>
+        <w:rFonts w:ascii="Wingdings" w:hAnsi="Wingdings" w:hint="default"/>
+      </w:rPr>
+    </w:lvl>
+    <w:lvl w:ilvl="6" w:tplc="0C090001" w:tentative="1">
+      <w:start w:val="1"/>
+      <w:numFmt w:val="bullet"/>
+      <w:lvlText w:val=""/>
+      <w:lvlJc w:val="left"/>
+      <w:pPr>
+        <w:ind w:left="5100" w:hanging="360"/>
+      </w:pPr>
+      <w:rPr>
+        <w:rFonts w:ascii="Symbol" w:hAnsi="Symbol" w:hint="default"/>
+      </w:rPr>
+    </w:lvl>
+    <w:lvl w:ilvl="7" w:tplc="0C090003" w:tentative="1">
+      <w:start w:val="1"/>
+      <w:numFmt w:val="bullet"/>
+      <w:lvlText w:val="o"/>
+      <w:lvlJc w:val="left"/>
+      <w:pPr>
+        <w:ind w:left="5820" w:hanging="360"/>
+      </w:pPr>
+      <w:rPr>
+        <w:rFonts w:ascii="Courier New" w:hAnsi="Courier New" w:cs="Courier New" w:hint="default"/>
+      </w:rPr>
+    </w:lvl>
+    <w:lvl w:ilvl="8" w:tplc="0C090005" w:tentative="1">
+      <w:start w:val="1"/>
+      <w:numFmt w:val="bullet"/>
+      <w:lvlText w:val=""/>
+      <w:lvlJc w:val="left"/>
+      <w:pPr>
+        <w:ind w:left="6540" w:hanging="360"/>
+      </w:pPr>
+      <w:rPr>
+        <w:rFonts w:ascii="Wingdings" w:hAnsi="Wingdings" w:hint="default"/>
+      </w:rPr>
+    </w:lvl>
+  </w:abstractNum>
+  <w:num w:numId="1">
+    <w:abstractNumId w:val="0"/>
+  </w:num>
+</w:numbering>
 </file>
 
 <file path=word/styles.xml><?xml version="1.0" encoding="utf-8"?>
@@ -1412,7 +2332,6 @@
   <w:style w:type="character" w:default="1" w:styleId="DefaultParagraphFont">
     <w:name w:val="Default Paragraph Font"/>
     <w:uiPriority w:val="1"/>
-    <w:semiHidden/>
     <w:unhideWhenUsed/>
   </w:style>
   <w:style w:type="table" w:default="1" w:styleId="TableNormal">
@@ -1524,6 +2443,29 @@
       <w:sz w:val="32"/>
       <w:szCs w:val="32"/>
     </w:rPr>
+  </w:style>
+  <w:style w:type="character" w:styleId="Hyperlink">
+    <w:name w:val="Hyperlink"/>
+    <w:basedOn w:val="DefaultParagraphFont"/>
+    <w:uiPriority w:val="99"/>
+    <w:semiHidden/>
+    <w:unhideWhenUsed/>
+    <w:rsid w:val="00AB48DC"/>
+    <w:rPr>
+      <w:color w:val="0000FF"/>
+      <w:u w:val="single"/>
+    </w:rPr>
+  </w:style>
+  <w:style w:type="paragraph" w:styleId="ListParagraph">
+    <w:name w:val="List Paragraph"/>
+    <w:basedOn w:val="Normal"/>
+    <w:uiPriority w:val="34"/>
+    <w:qFormat/>
+    <w:rsid w:val="00C816FB"/>
+    <w:pPr>
+      <w:ind w:left="720"/>
+      <w:contextualSpacing/>
+    </w:pPr>
   </w:style>
 </w:styles>
 </file>

</xml_diff>

<commit_message>
Completed results and got rid of unneccessary files
</commit_message>
<xml_diff>
--- a/Report.docx
+++ b/Report.docx
@@ -277,8 +277,17 @@
           <w:sz w:val="24"/>
           <w:szCs w:val="24"/>
         </w:rPr>
-        <w:t>Student Name: Manav Makkar</w:t>
-      </w:r>
+        <w:t xml:space="preserve">Student Name: Manav </w:t>
+      </w:r>
+      <w:proofErr w:type="spellStart"/>
+      <w:r>
+        <w:rPr>
+          <w:sz w:val="24"/>
+          <w:szCs w:val="24"/>
+        </w:rPr>
+        <w:t>Makkar</w:t>
+      </w:r>
+      <w:proofErr w:type="spellEnd"/>
     </w:p>
     <w:p>
       <w:pPr>
@@ -334,7 +343,23 @@
           <w:sz w:val="24"/>
           <w:szCs w:val="24"/>
         </w:rPr>
-        <w:t>Dr Yongli Ren</w:t>
+        <w:t xml:space="preserve">Dr </w:t>
+      </w:r>
+      <w:proofErr w:type="spellStart"/>
+      <w:r>
+        <w:rPr>
+          <w:sz w:val="24"/>
+          <w:szCs w:val="24"/>
+        </w:rPr>
+        <w:t>Yongli</w:t>
+      </w:r>
+      <w:proofErr w:type="spellEnd"/>
+      <w:r>
+        <w:rPr>
+          <w:sz w:val="24"/>
+          <w:szCs w:val="24"/>
+        </w:rPr>
+        <w:t xml:space="preserve"> Ren</w:t>
       </w:r>
     </w:p>
     <w:p>
@@ -388,7 +413,23 @@
                 <w:sz w:val="24"/>
                 <w:szCs w:val="24"/>
               </w:rPr>
-              <w:t>We certify that this is all our own original work. If we took any parts from elsewhere, then they were non-essential parts of the assignment, and they are clearly attributed in our submission.  We will show we agree to this honor code by typing</w:t>
+              <w:t xml:space="preserve">We certify that this is all our own original work. If we took any parts from elsewhere, then they were non-essential parts of the assignment, and they are clearly attributed in our submission.  We will show we agree to this </w:t>
+            </w:r>
+            <w:proofErr w:type="spellStart"/>
+            <w:r>
+              <w:rPr>
+                <w:sz w:val="24"/>
+                <w:szCs w:val="24"/>
+              </w:rPr>
+              <w:t>honor</w:t>
+            </w:r>
+            <w:proofErr w:type="spellEnd"/>
+            <w:r>
+              <w:rPr>
+                <w:sz w:val="24"/>
+                <w:szCs w:val="24"/>
+              </w:rPr>
+              <w:t xml:space="preserve"> code by typing</w:t>
             </w:r>
             <w:r>
               <w:rPr>
@@ -1064,8 +1105,16 @@
           <w:rPr>
             <w:rStyle w:val="Hyperlink"/>
           </w:rPr>
-          <w:t>Heart failure - treatment, causes, living with it and more | healthdirect</w:t>
+          <w:t xml:space="preserve">Heart failure - treatment, causes, living with it and more | </w:t>
         </w:r>
+        <w:proofErr w:type="spellStart"/>
+        <w:r>
+          <w:rPr>
+            <w:rStyle w:val="Hyperlink"/>
+          </w:rPr>
+          <w:t>healthdirect</w:t>
+        </w:r>
+        <w:proofErr w:type="spellEnd"/>
       </w:hyperlink>
       <w:r>
         <w:t>)</w:t>
@@ -1201,7 +1250,23 @@
           <w:sz w:val="24"/>
           <w:szCs w:val="24"/>
         </w:rPr>
-        <w:t>Tanvir Ahmad, Assia Munir, Sajjad Haider Bhatti, Muhammad Aftab, and Muhammad Ali Raza (Government College University, Faisalabad, Pakistan)</w:t>
+        <w:t xml:space="preserve">Tanvir Ahmad, </w:t>
+      </w:r>
+      <w:proofErr w:type="spellStart"/>
+      <w:r>
+        <w:rPr>
+          <w:sz w:val="24"/>
+          <w:szCs w:val="24"/>
+        </w:rPr>
+        <w:t>Assia</w:t>
+      </w:r>
+      <w:proofErr w:type="spellEnd"/>
+      <w:r>
+        <w:rPr>
+          <w:sz w:val="24"/>
+          <w:szCs w:val="24"/>
+        </w:rPr>
+        <w:t xml:space="preserve"> Munir, Sajjad Haider Bhatti, Muhammad Aftab, and Muhammad Ali Raza (Government College University, Faisalabad, Pakistan)</w:t>
       </w:r>
       <w:r>
         <w:rPr>
@@ -1224,7 +1289,23 @@
           <w:sz w:val="24"/>
           <w:szCs w:val="24"/>
         </w:rPr>
-        <w:t>Davide Chicco (Krembil Research Institute, Toronto, Canada) </w:t>
+        <w:t>Davide Chicco (</w:t>
+      </w:r>
+      <w:proofErr w:type="spellStart"/>
+      <w:r>
+        <w:rPr>
+          <w:sz w:val="24"/>
+          <w:szCs w:val="24"/>
+        </w:rPr>
+        <w:t>Krembil</w:t>
+      </w:r>
+      <w:proofErr w:type="spellEnd"/>
+      <w:r>
+        <w:rPr>
+          <w:sz w:val="24"/>
+          <w:szCs w:val="24"/>
+        </w:rPr>
+        <w:t xml:space="preserve"> Research Institute, Toronto, Canada) </w:t>
       </w:r>
       <w:r>
         <w:rPr>
@@ -1283,7 +1364,23 @@
           <w:sz w:val="24"/>
           <w:szCs w:val="24"/>
         </w:rPr>
-        <w:t xml:space="preserve">The Integrated Development Environment selected for the study is Jupyter Notebook.  Packages such as pandas, </w:t>
+        <w:t xml:space="preserve">The Integrated Development Environment selected for the study is </w:t>
+      </w:r>
+      <w:proofErr w:type="spellStart"/>
+      <w:r>
+        <w:rPr>
+          <w:sz w:val="24"/>
+          <w:szCs w:val="24"/>
+        </w:rPr>
+        <w:t>Jupyter</w:t>
+      </w:r>
+      <w:proofErr w:type="spellEnd"/>
+      <w:r>
+        <w:rPr>
+          <w:sz w:val="24"/>
+          <w:szCs w:val="24"/>
+        </w:rPr>
+        <w:t xml:space="preserve"> Notebook.  Packages such as pandas, </w:t>
       </w:r>
       <w:r>
         <w:rPr>
@@ -1297,7 +1394,23 @@
           <w:sz w:val="24"/>
           <w:szCs w:val="24"/>
         </w:rPr>
-        <w:t xml:space="preserve">, numpy, </w:t>
+        <w:t xml:space="preserve">, </w:t>
+      </w:r>
+      <w:proofErr w:type="spellStart"/>
+      <w:r>
+        <w:rPr>
+          <w:sz w:val="24"/>
+          <w:szCs w:val="24"/>
+        </w:rPr>
+        <w:t>numpy</w:t>
+      </w:r>
+      <w:proofErr w:type="spellEnd"/>
+      <w:r>
+        <w:rPr>
+          <w:sz w:val="24"/>
+          <w:szCs w:val="24"/>
+        </w:rPr>
+        <w:t xml:space="preserve">, </w:t>
       </w:r>
       <w:r>
         <w:rPr>
@@ -1313,6 +1426,7 @@
         </w:rPr>
         <w:t xml:space="preserve">, </w:t>
       </w:r>
+      <w:proofErr w:type="spellStart"/>
       <w:r>
         <w:rPr>
           <w:sz w:val="24"/>
@@ -1320,6 +1434,7 @@
         </w:rPr>
         <w:t>sklearn</w:t>
       </w:r>
+      <w:proofErr w:type="spellEnd"/>
       <w:r>
         <w:rPr>
           <w:sz w:val="24"/>
@@ -1339,7 +1454,23 @@
           <w:sz w:val="24"/>
           <w:szCs w:val="24"/>
         </w:rPr>
-        <w:t xml:space="preserve">The first four packages were mainly used in Data preparation and Data exploration, while sklearn was used for Data Modelling. </w:t>
+        <w:t xml:space="preserve">The first four packages were mainly used in Data preparation and Data exploration, while </w:t>
+      </w:r>
+      <w:proofErr w:type="spellStart"/>
+      <w:r>
+        <w:rPr>
+          <w:sz w:val="24"/>
+          <w:szCs w:val="24"/>
+        </w:rPr>
+        <w:t>sklearn</w:t>
+      </w:r>
+      <w:proofErr w:type="spellEnd"/>
+      <w:r>
+        <w:rPr>
+          <w:sz w:val="24"/>
+          <w:szCs w:val="24"/>
+        </w:rPr>
+        <w:t xml:space="preserve"> was used for Data Modelling. </w:t>
       </w:r>
     </w:p>
     <w:p>
@@ -1596,7 +1727,23 @@
           <w:sz w:val="24"/>
           <w:szCs w:val="24"/>
         </w:rPr>
-        <w:t xml:space="preserve"> n_splits for K folds will be 5 since our dataset is relatively small</w:t>
+        <w:t xml:space="preserve"> </w:t>
+      </w:r>
+      <w:proofErr w:type="spellStart"/>
+      <w:r>
+        <w:rPr>
+          <w:sz w:val="24"/>
+          <w:szCs w:val="24"/>
+        </w:rPr>
+        <w:t>n_splits</w:t>
+      </w:r>
+      <w:proofErr w:type="spellEnd"/>
+      <w:r>
+        <w:rPr>
+          <w:sz w:val="24"/>
+          <w:szCs w:val="24"/>
+        </w:rPr>
+        <w:t xml:space="preserve"> for K folds will be 5 since our dataset is relatively small</w:t>
       </w:r>
       <w:r>
         <w:rPr>
@@ -2073,7 +2220,7 @@
           <w:szCs w:val="24"/>
           <w:lang w:eastAsia="en-GB"/>
         </w:rPr>
-        <w:instrText xml:space="preserve"> </w:instrText>
+        <w:instrText xml:space="preserve"> INCLUDEPICTURE  "https://elf11.github.io/images/decisionTree.png" \* MERGEFORMATINET </w:instrText>
       </w:r>
       <w:r>
         <w:rPr>
@@ -2084,7 +2231,51 @@
           <w:szCs w:val="24"/>
           <w:lang w:eastAsia="en-GB"/>
         </w:rPr>
-        <w:instrText>INCLUDEPICTURE  "https://elf11.github.io/images/decisionTree.png" \* MERGEFORMATINET</w:instrText>
+        <w:fldChar w:fldCharType="separate"/>
+      </w:r>
+      <w:r>
+        <w:rPr>
+          <w:rFonts w:ascii="Times New Roman" w:eastAsia="Times New Roman" w:hAnsi="Times New Roman"/>
+          <w:noProof/>
+          <w:color w:val="auto"/>
+          <w:sz w:val="24"/>
+          <w:szCs w:val="24"/>
+          <w:lang w:eastAsia="en-GB"/>
+        </w:rPr>
+        <w:fldChar w:fldCharType="begin"/>
+      </w:r>
+      <w:r>
+        <w:rPr>
+          <w:rFonts w:ascii="Times New Roman" w:eastAsia="Times New Roman" w:hAnsi="Times New Roman"/>
+          <w:noProof/>
+          <w:color w:val="auto"/>
+          <w:sz w:val="24"/>
+          <w:szCs w:val="24"/>
+          <w:lang w:eastAsia="en-GB"/>
+        </w:rPr>
+        <w:instrText xml:space="preserve"> </w:instrText>
+      </w:r>
+      <w:r>
+        <w:rPr>
+          <w:rFonts w:ascii="Times New Roman" w:eastAsia="Times New Roman" w:hAnsi="Times New Roman"/>
+          <w:noProof/>
+          <w:color w:val="auto"/>
+          <w:sz w:val="24"/>
+          <w:szCs w:val="24"/>
+          <w:lang w:eastAsia="en-GB"/>
+        </w:rPr>
+        <w:instrText>INCLUDEPICTURE  "https://elf11.g</w:instrText>
+      </w:r>
+      <w:r>
+        <w:rPr>
+          <w:rFonts w:ascii="Times New Roman" w:eastAsia="Times New Roman" w:hAnsi="Times New Roman"/>
+          <w:noProof/>
+          <w:color w:val="auto"/>
+          <w:sz w:val="24"/>
+          <w:szCs w:val="24"/>
+          <w:lang w:eastAsia="en-GB"/>
+        </w:rPr>
+        <w:instrText>ithub.io/images/decisionTree.png" \* MERGEFORMATINET</w:instrText>
       </w:r>
       <w:r>
         <w:rPr>
@@ -2189,6 +2380,17 @@
       <w:r>
         <w:rPr>
           <w:rFonts w:ascii="Times New Roman" w:eastAsia="Times New Roman" w:hAnsi="Times New Roman"/>
+          <w:noProof/>
+          <w:color w:val="auto"/>
+          <w:sz w:val="24"/>
+          <w:szCs w:val="24"/>
+          <w:lang w:eastAsia="en-GB"/>
+        </w:rPr>
+        <w:fldChar w:fldCharType="end"/>
+      </w:r>
+      <w:r>
+        <w:rPr>
+          <w:rFonts w:ascii="Times New Roman" w:eastAsia="Times New Roman" w:hAnsi="Times New Roman"/>
           <w:color w:val="auto"/>
           <w:sz w:val="24"/>
           <w:szCs w:val="24"/>
@@ -2239,24 +2441,17 @@
     <w:p>
       <w:pPr>
         <w:rPr>
-          <w:b/>
-          <w:bCs/>
-          <w:sz w:val="24"/>
-          <w:szCs w:val="24"/>
-          <w:u w:val="single"/>
-        </w:rPr>
-      </w:pPr>
-    </w:p>
-    <w:p>
-      <w:pPr>
-        <w:rPr>
-          <w:b/>
-          <w:bCs/>
-          <w:sz w:val="24"/>
-          <w:szCs w:val="24"/>
-          <w:u w:val="single"/>
-        </w:rPr>
-      </w:pPr>
+          <w:sz w:val="24"/>
+          <w:szCs w:val="24"/>
+        </w:rPr>
+      </w:pPr>
+      <w:r>
+        <w:rPr>
+          <w:sz w:val="24"/>
+          <w:szCs w:val="24"/>
+        </w:rPr>
+        <w:t>For the parameter tuning of Decision tree, we will be using Grid Search CV. This search allows us to select optimal values for the Decision tree model. By passing in a range of values for a given parameter of the Decision Tree, Grid Search will try all combinations of the given values and finally output the best parameters for the model.</w:t>
+      </w:r>
     </w:p>
     <w:p>
       <w:pPr>
@@ -2412,7 +2607,6 @@
           <w:i w:val="0"/>
           <w:iCs w:val="0"/>
         </w:rPr>
-        <w:lastRenderedPageBreak/>
         <w:t>Table 1</w:t>
       </w:r>
     </w:p>
@@ -4213,7 +4407,23 @@
           <w:i w:val="0"/>
           <w:iCs w:val="0"/>
         </w:rPr>
-        <w:t xml:space="preserve">Then, we did some research regarding the average range of each feature’s count. It was concluded that those patients who were outliers were serious cases and they can not be excluded from the dataset as they can provide further insight to our study. Other errors, such as missing values, were not noticed in these features’ data. </w:t>
+        <w:t xml:space="preserve">Then, we did some research regarding the average range of each feature’s count. It was concluded that those patients who were outliers were serious cases and they </w:t>
+      </w:r>
+      <w:proofErr w:type="spellStart"/>
+      <w:r>
+        <w:rPr>
+          <w:i w:val="0"/>
+          <w:iCs w:val="0"/>
+        </w:rPr>
+        <w:t>can not</w:t>
+      </w:r>
+      <w:proofErr w:type="spellEnd"/>
+      <w:r>
+        <w:rPr>
+          <w:i w:val="0"/>
+          <w:iCs w:val="0"/>
+        </w:rPr>
+        <w:t xml:space="preserve"> be excluded from the dataset as they can provide further insight to our study. Other errors, such as missing values, were not noticed in these features’ data. </w:t>
       </w:r>
       <w:r>
         <w:rPr>
@@ -4772,7 +4982,6 @@
           <w:b/>
           <w:bCs/>
         </w:rPr>
-        <w:lastRenderedPageBreak/>
         <w:t>Data Exploration</w:t>
       </w:r>
     </w:p>
@@ -5308,7 +5517,21 @@
           <w:sz w:val="24"/>
           <w:szCs w:val="24"/>
         </w:rPr>
-        <w:t xml:space="preserve">The first type of model built is KNN classifier. We have taken 4 scenarios in total and these include </w:t>
+        <w:t>The first type of model built is KNN classifier. We have taken 4 scenarios in total and these include</w:t>
+      </w:r>
+      <w:r>
+        <w:rPr>
+          <w:sz w:val="24"/>
+          <w:szCs w:val="24"/>
+        </w:rPr>
+        <w:t>:</w:t>
+      </w:r>
+      <w:r>
+        <w:rPr>
+          <w:sz w:val="24"/>
+          <w:szCs w:val="24"/>
+        </w:rPr>
+        <w:t xml:space="preserve"> </w:t>
       </w:r>
     </w:p>
     <w:p>
@@ -5821,7 +6044,21 @@
           <w:sz w:val="24"/>
           <w:szCs w:val="24"/>
         </w:rPr>
-        <w:t xml:space="preserve">As it can be seen, there was a decline in the K-folds validation score when we only used Ejection Fraction and Serum Creatinine. The margin of error increased, however, the amount it increased is not that significant to come to immediate conclusion. It was also observed that outliers do not really show any affect on the predictions as the scores with or without standardisation are almost similar. Since the models were trained, it was ready to make predictions. Table 4 will provide the overall performance for each case. </w:t>
+        <w:t xml:space="preserve">As it can be seen, there was a decline in the K-folds validation score when we only used Ejection Fraction and Serum Creatinine. The margin of error increased, however, the amount it increased is not that significant to come to immediate conclusion. It was also observed that outliers do not really show any </w:t>
+      </w:r>
+      <w:r>
+        <w:rPr>
+          <w:sz w:val="24"/>
+          <w:szCs w:val="24"/>
+        </w:rPr>
+        <w:t>effect</w:t>
+      </w:r>
+      <w:r>
+        <w:rPr>
+          <w:sz w:val="24"/>
+          <w:szCs w:val="24"/>
+        </w:rPr>
+        <w:t xml:space="preserve"> on the predictions as the scores with or without standardisation are almost similar. Since the models were trained, it was ready to make predictions. Table 4 will provide the overall performance for each case. </w:t>
       </w:r>
     </w:p>
     <w:p>
@@ -6180,6 +6417,576 @@
         </w:rPr>
         <w:t xml:space="preserve"> </w:t>
       </w:r>
+    </w:p>
+    <w:p>
+      <w:pPr>
+        <w:rPr>
+          <w:sz w:val="24"/>
+          <w:szCs w:val="24"/>
+        </w:rPr>
+      </w:pPr>
+    </w:p>
+    <w:p>
+      <w:pPr>
+        <w:rPr>
+          <w:sz w:val="24"/>
+          <w:szCs w:val="24"/>
+        </w:rPr>
+      </w:pPr>
+      <w:r>
+        <w:rPr>
+          <w:sz w:val="24"/>
+          <w:szCs w:val="24"/>
+        </w:rPr>
+        <w:t xml:space="preserve">Later, we moved on to the Decision Tree. The validation of the data was already done during KNN classifier, so we proceeded directly to creating a Decision Tree. We created four decision trees, but essentially, two had no parameters while the other two did. </w:t>
+      </w:r>
+      <w:r>
+        <w:rPr>
+          <w:sz w:val="24"/>
+          <w:szCs w:val="24"/>
+        </w:rPr>
+        <w:t xml:space="preserve">For parameter tuning, we used </w:t>
+      </w:r>
+      <w:proofErr w:type="spellStart"/>
+      <w:r>
+        <w:rPr>
+          <w:sz w:val="24"/>
+          <w:szCs w:val="24"/>
+        </w:rPr>
+        <w:t>GridSearchCV</w:t>
+      </w:r>
+      <w:proofErr w:type="spellEnd"/>
+      <w:r>
+        <w:rPr>
+          <w:sz w:val="24"/>
+          <w:szCs w:val="24"/>
+        </w:rPr>
+        <w:t xml:space="preserve"> to choose the best parameters for the given </w:t>
+      </w:r>
+      <w:r>
+        <w:rPr>
+          <w:sz w:val="24"/>
+          <w:szCs w:val="24"/>
+        </w:rPr>
+        <w:lastRenderedPageBreak/>
+        <w:t xml:space="preserve">dataset. There are many parameters, but we picked the most important ones, such as maximum depth, maximum leaf nodes, minimum samples of leaf and minimum samples split. </w:t>
+      </w:r>
+      <w:r>
+        <w:rPr>
+          <w:sz w:val="24"/>
+          <w:szCs w:val="24"/>
+        </w:rPr>
+        <w:t>Parameters such as maximum depth determines how much information of the dataset can be captured</w:t>
+      </w:r>
+      <w:r>
+        <w:rPr>
+          <w:sz w:val="24"/>
+          <w:szCs w:val="24"/>
+        </w:rPr>
+        <w:t xml:space="preserve"> </w:t>
+      </w:r>
+      <w:r>
+        <w:rPr>
+          <w:sz w:val="24"/>
+          <w:szCs w:val="24"/>
+        </w:rPr>
+        <w:t>while minimum sample split explains how much the model can learn from the data.</w:t>
+      </w:r>
+    </w:p>
+    <w:p>
+      <w:pPr>
+        <w:rPr>
+          <w:sz w:val="24"/>
+          <w:szCs w:val="24"/>
+        </w:rPr>
+      </w:pPr>
+      <w:r>
+        <w:rPr>
+          <w:sz w:val="24"/>
+          <w:szCs w:val="24"/>
+        </w:rPr>
+        <w:t>Although we wanted to standardise the data, we came to know that</w:t>
+      </w:r>
+      <w:r>
+        <w:rPr>
+          <w:sz w:val="24"/>
+          <w:szCs w:val="24"/>
+        </w:rPr>
+        <w:t xml:space="preserve"> outliers do not affect the accuracy of </w:t>
+      </w:r>
+      <w:r>
+        <w:rPr>
+          <w:sz w:val="24"/>
+          <w:szCs w:val="24"/>
+        </w:rPr>
+        <w:t>Decision Tree</w:t>
+      </w:r>
+      <w:r>
+        <w:rPr>
+          <w:sz w:val="24"/>
+          <w:szCs w:val="24"/>
+        </w:rPr>
+        <w:t xml:space="preserve">. Hence, </w:t>
+      </w:r>
+      <w:r>
+        <w:rPr>
+          <w:sz w:val="24"/>
+          <w:szCs w:val="24"/>
+        </w:rPr>
+        <w:t>they were kept.</w:t>
+      </w:r>
+      <w:r>
+        <w:rPr>
+          <w:sz w:val="24"/>
+          <w:szCs w:val="24"/>
+        </w:rPr>
+        <w:t xml:space="preserve"> Therefore, the scenarios/models built </w:t>
+      </w:r>
+      <w:r>
+        <w:rPr>
+          <w:sz w:val="24"/>
+          <w:szCs w:val="24"/>
+        </w:rPr>
+        <w:t>were</w:t>
+      </w:r>
+      <w:r>
+        <w:rPr>
+          <w:sz w:val="24"/>
+          <w:szCs w:val="24"/>
+        </w:rPr>
+        <w:t xml:space="preserve"> :</w:t>
+      </w:r>
+    </w:p>
+    <w:p>
+      <w:pPr>
+        <w:pStyle w:val="ListParagraph"/>
+        <w:numPr>
+          <w:ilvl w:val="0"/>
+          <w:numId w:val="3"/>
+        </w:numPr>
+        <w:rPr>
+          <w:sz w:val="24"/>
+          <w:szCs w:val="24"/>
+        </w:rPr>
+      </w:pPr>
+      <w:r>
+        <w:rPr>
+          <w:sz w:val="24"/>
+          <w:szCs w:val="24"/>
+        </w:rPr>
+        <w:t>Total Dataset with zero parameters for Decision Tree</w:t>
+      </w:r>
+    </w:p>
+    <w:p>
+      <w:pPr>
+        <w:pStyle w:val="ListParagraph"/>
+        <w:numPr>
+          <w:ilvl w:val="0"/>
+          <w:numId w:val="3"/>
+        </w:numPr>
+        <w:rPr>
+          <w:sz w:val="24"/>
+          <w:szCs w:val="24"/>
+        </w:rPr>
+      </w:pPr>
+      <w:r>
+        <w:rPr>
+          <w:sz w:val="24"/>
+          <w:szCs w:val="24"/>
+        </w:rPr>
+        <w:t>Total Dataset with parameters for Decision Tree</w:t>
+      </w:r>
+    </w:p>
+    <w:p>
+      <w:pPr>
+        <w:pStyle w:val="ListParagraph"/>
+        <w:numPr>
+          <w:ilvl w:val="0"/>
+          <w:numId w:val="3"/>
+        </w:numPr>
+        <w:rPr>
+          <w:sz w:val="24"/>
+          <w:szCs w:val="24"/>
+        </w:rPr>
+      </w:pPr>
+      <w:r>
+        <w:rPr>
+          <w:sz w:val="24"/>
+          <w:szCs w:val="24"/>
+        </w:rPr>
+        <w:t>Ejection Fraction and Serum creatinine with zero parameters for Decision Tree</w:t>
+      </w:r>
+    </w:p>
+    <w:p>
+      <w:pPr>
+        <w:pStyle w:val="ListParagraph"/>
+        <w:numPr>
+          <w:ilvl w:val="0"/>
+          <w:numId w:val="3"/>
+        </w:numPr>
+        <w:rPr>
+          <w:sz w:val="24"/>
+          <w:szCs w:val="24"/>
+        </w:rPr>
+      </w:pPr>
+      <w:r>
+        <w:rPr>
+          <w:sz w:val="24"/>
+          <w:szCs w:val="24"/>
+        </w:rPr>
+        <w:t>Ejection Fraction and Serum creatinine with parameters for Decision Tree</w:t>
+      </w:r>
+    </w:p>
+    <w:p>
+      <w:pPr>
+        <w:rPr>
+          <w:sz w:val="24"/>
+          <w:szCs w:val="24"/>
+        </w:rPr>
+      </w:pPr>
+      <w:r>
+        <w:rPr>
+          <w:sz w:val="24"/>
+          <w:szCs w:val="24"/>
+        </w:rPr>
+        <w:t xml:space="preserve"> Table 5 will display the results.</w:t>
+      </w:r>
+    </w:p>
+    <w:p>
+      <w:pPr>
+        <w:jc w:val="center"/>
+        <w:rPr>
+          <w:b/>
+          <w:bCs/>
+          <w:sz w:val="24"/>
+          <w:szCs w:val="24"/>
+        </w:rPr>
+      </w:pPr>
+      <w:r>
+        <w:rPr>
+          <w:b/>
+          <w:bCs/>
+          <w:sz w:val="24"/>
+          <w:szCs w:val="24"/>
+        </w:rPr>
+        <w:t>Table 5</w:t>
+      </w:r>
+    </w:p>
+    <w:tbl>
+      <w:tblPr>
+        <w:tblStyle w:val="TableGrid"/>
+        <w:tblW w:w="0" w:type="auto"/>
+        <w:tblLook w:val="04A0" w:firstRow="1" w:lastRow="0" w:firstColumn="1" w:lastColumn="0" w:noHBand="0" w:noVBand="1"/>
+      </w:tblPr>
+      <w:tblGrid>
+        <w:gridCol w:w="4621"/>
+        <w:gridCol w:w="4621"/>
+      </w:tblGrid>
+      <w:tr>
+        <w:tc>
+          <w:tcPr>
+            <w:tcW w:w="4621" w:type="dxa"/>
+          </w:tcPr>
+          <w:p>
+            <w:pPr>
+              <w:jc w:val="center"/>
+              <w:rPr>
+                <w:sz w:val="24"/>
+                <w:szCs w:val="24"/>
+              </w:rPr>
+            </w:pPr>
+            <w:r>
+              <w:rPr>
+                <w:sz w:val="24"/>
+                <w:szCs w:val="24"/>
+              </w:rPr>
+              <w:t>Scenario</w:t>
+            </w:r>
+          </w:p>
+        </w:tc>
+        <w:tc>
+          <w:tcPr>
+            <w:tcW w:w="4621" w:type="dxa"/>
+          </w:tcPr>
+          <w:p>
+            <w:pPr>
+              <w:jc w:val="center"/>
+              <w:rPr>
+                <w:sz w:val="24"/>
+                <w:szCs w:val="24"/>
+              </w:rPr>
+            </w:pPr>
+            <w:r>
+              <w:rPr>
+                <w:sz w:val="24"/>
+                <w:szCs w:val="24"/>
+              </w:rPr>
+              <w:t>Test Score</w:t>
+            </w:r>
+          </w:p>
+        </w:tc>
+      </w:tr>
+      <w:tr>
+        <w:tc>
+          <w:tcPr>
+            <w:tcW w:w="4621" w:type="dxa"/>
+          </w:tcPr>
+          <w:p>
+            <w:pPr>
+              <w:jc w:val="center"/>
+              <w:rPr>
+                <w:sz w:val="24"/>
+                <w:szCs w:val="24"/>
+              </w:rPr>
+            </w:pPr>
+            <w:r>
+              <w:rPr>
+                <w:sz w:val="24"/>
+                <w:szCs w:val="24"/>
+              </w:rPr>
+              <w:t>Total Dataset with zero parameters</w:t>
+            </w:r>
+          </w:p>
+        </w:tc>
+        <w:tc>
+          <w:tcPr>
+            <w:tcW w:w="4621" w:type="dxa"/>
+          </w:tcPr>
+          <w:p>
+            <w:pPr>
+              <w:jc w:val="center"/>
+              <w:rPr>
+                <w:sz w:val="24"/>
+                <w:szCs w:val="24"/>
+              </w:rPr>
+            </w:pPr>
+            <w:r>
+              <w:rPr>
+                <w:sz w:val="24"/>
+                <w:szCs w:val="24"/>
+              </w:rPr>
+              <w:t>74.17%</w:t>
+            </w:r>
+          </w:p>
+        </w:tc>
+      </w:tr>
+      <w:tr>
+        <w:tc>
+          <w:tcPr>
+            <w:tcW w:w="4621" w:type="dxa"/>
+          </w:tcPr>
+          <w:p>
+            <w:pPr>
+              <w:jc w:val="center"/>
+              <w:rPr>
+                <w:sz w:val="24"/>
+                <w:szCs w:val="24"/>
+              </w:rPr>
+            </w:pPr>
+            <w:r>
+              <w:rPr>
+                <w:sz w:val="24"/>
+                <w:szCs w:val="24"/>
+              </w:rPr>
+              <w:t>Total Dataset with parameters</w:t>
+            </w:r>
+          </w:p>
+        </w:tc>
+        <w:tc>
+          <w:tcPr>
+            <w:tcW w:w="4621" w:type="dxa"/>
+          </w:tcPr>
+          <w:p>
+            <w:pPr>
+              <w:jc w:val="center"/>
+              <w:rPr>
+                <w:sz w:val="24"/>
+                <w:szCs w:val="24"/>
+              </w:rPr>
+            </w:pPr>
+            <w:r>
+              <w:rPr>
+                <w:sz w:val="24"/>
+                <w:szCs w:val="24"/>
+              </w:rPr>
+              <w:t>75.83%</w:t>
+            </w:r>
+          </w:p>
+        </w:tc>
+      </w:tr>
+      <w:tr>
+        <w:tc>
+          <w:tcPr>
+            <w:tcW w:w="4621" w:type="dxa"/>
+          </w:tcPr>
+          <w:p>
+            <w:pPr>
+              <w:jc w:val="center"/>
+              <w:rPr>
+                <w:sz w:val="24"/>
+                <w:szCs w:val="24"/>
+              </w:rPr>
+            </w:pPr>
+            <w:r>
+              <w:rPr>
+                <w:sz w:val="24"/>
+                <w:szCs w:val="24"/>
+              </w:rPr>
+              <w:t>Ejection Fraction, Serum Creatinine with zero parameters</w:t>
+            </w:r>
+          </w:p>
+        </w:tc>
+        <w:tc>
+          <w:tcPr>
+            <w:tcW w:w="4621" w:type="dxa"/>
+          </w:tcPr>
+          <w:p>
+            <w:pPr>
+              <w:jc w:val="center"/>
+              <w:rPr>
+                <w:sz w:val="24"/>
+                <w:szCs w:val="24"/>
+              </w:rPr>
+            </w:pPr>
+            <w:r>
+              <w:rPr>
+                <w:sz w:val="24"/>
+                <w:szCs w:val="24"/>
+              </w:rPr>
+              <w:t>70.00%</w:t>
+            </w:r>
+          </w:p>
+        </w:tc>
+      </w:tr>
+      <w:tr>
+        <w:tc>
+          <w:tcPr>
+            <w:tcW w:w="4621" w:type="dxa"/>
+          </w:tcPr>
+          <w:p>
+            <w:pPr>
+              <w:jc w:val="center"/>
+              <w:rPr>
+                <w:sz w:val="24"/>
+                <w:szCs w:val="24"/>
+              </w:rPr>
+            </w:pPr>
+            <w:r>
+              <w:rPr>
+                <w:sz w:val="24"/>
+                <w:szCs w:val="24"/>
+              </w:rPr>
+              <w:t>Ejection Fraction, Serum Creatinine with parameters</w:t>
+            </w:r>
+          </w:p>
+        </w:tc>
+        <w:tc>
+          <w:tcPr>
+            <w:tcW w:w="4621" w:type="dxa"/>
+          </w:tcPr>
+          <w:p>
+            <w:pPr>
+              <w:jc w:val="center"/>
+              <w:rPr>
+                <w:sz w:val="24"/>
+                <w:szCs w:val="24"/>
+              </w:rPr>
+            </w:pPr>
+            <w:r>
+              <w:rPr>
+                <w:sz w:val="24"/>
+                <w:szCs w:val="24"/>
+              </w:rPr>
+              <w:t>75.00%</w:t>
+            </w:r>
+          </w:p>
+        </w:tc>
+      </w:tr>
+    </w:tbl>
+    <w:p>
+      <w:pPr>
+        <w:rPr>
+          <w:sz w:val="24"/>
+          <w:szCs w:val="24"/>
+        </w:rPr>
+      </w:pPr>
+      <w:r>
+        <w:rPr>
+          <w:sz w:val="24"/>
+          <w:szCs w:val="24"/>
+        </w:rPr>
+        <w:t>Effect of parameter tuning is not much when all features were used, but it definitely did change the results when Ejection Fraction and Serum Creatinine were placed as the independent features. Interesting aspect to notice is the Decision Tree reported higher scores when all the features were included, rather than having just Ejection Fraction and Serum Creatinine. None of the scores here ha</w:t>
+      </w:r>
+      <w:r>
+        <w:rPr>
+          <w:sz w:val="24"/>
+          <w:szCs w:val="24"/>
+        </w:rPr>
+        <w:t>ve</w:t>
+      </w:r>
+      <w:r>
+        <w:rPr>
+          <w:sz w:val="24"/>
+          <w:szCs w:val="24"/>
+        </w:rPr>
+        <w:t xml:space="preserve"> beaten the highest score attained by the KNN classifier(which </w:t>
+      </w:r>
+      <w:r>
+        <w:rPr>
+          <w:sz w:val="24"/>
+          <w:szCs w:val="24"/>
+        </w:rPr>
+        <w:t xml:space="preserve">was 77.50%). </w:t>
+      </w:r>
+      <w:r>
+        <w:rPr>
+          <w:sz w:val="24"/>
+          <w:szCs w:val="24"/>
+        </w:rPr>
+        <w:t xml:space="preserve"> </w:t>
+      </w:r>
+    </w:p>
+    <w:p>
+      <w:pPr>
+        <w:rPr>
+          <w:sz w:val="24"/>
+          <w:szCs w:val="24"/>
+        </w:rPr>
+      </w:pPr>
+    </w:p>
+    <w:p>
+      <w:pPr>
+        <w:rPr>
+          <w:sz w:val="24"/>
+          <w:szCs w:val="24"/>
+        </w:rPr>
+      </w:pPr>
+      <w:r>
+        <w:rPr>
+          <w:b/>
+          <w:bCs/>
+          <w:sz w:val="24"/>
+          <w:szCs w:val="24"/>
+          <w:u w:val="single"/>
+        </w:rPr>
+        <w:t>Discussion</w:t>
+      </w:r>
+    </w:p>
+    <w:p>
+      <w:pPr>
+        <w:rPr>
+          <w:sz w:val="24"/>
+          <w:szCs w:val="24"/>
+        </w:rPr>
+      </w:pPr>
+    </w:p>
+    <w:p>
+      <w:pPr>
+        <w:rPr>
+          <w:sz w:val="24"/>
+          <w:szCs w:val="24"/>
+        </w:rPr>
+      </w:pPr>
     </w:p>
     <w:p>
       <w:pPr>
@@ -6428,16 +7235,16 @@
     </w:lvl>
   </w:abstractNum>
   <w:abstractNum w:abstractNumId="1" w15:restartNumberingAfterBreak="0">
-    <w:nsid w:val="6D8F45AA"/>
+    <w:nsid w:val="36E11EA1"/>
     <w:multiLevelType w:val="hybridMultilevel"/>
-    <w:tmpl w:val="78165F32"/>
+    <w:tmpl w:val="846A39B8"/>
     <w:lvl w:ilvl="0" w:tplc="0C090001">
       <w:start w:val="1"/>
       <w:numFmt w:val="bullet"/>
       <w:lvlText w:val=""/>
       <w:lvlJc w:val="left"/>
       <w:pPr>
-        <w:ind w:left="780" w:hanging="360"/>
+        <w:ind w:left="720" w:hanging="360"/>
       </w:pPr>
       <w:rPr>
         <w:rFonts w:ascii="Symbol" w:hAnsi="Symbol" w:hint="default"/>
@@ -6449,7 +7256,7 @@
       <w:lvlText w:val="o"/>
       <w:lvlJc w:val="left"/>
       <w:pPr>
-        <w:ind w:left="1500" w:hanging="360"/>
+        <w:ind w:left="1440" w:hanging="360"/>
       </w:pPr>
       <w:rPr>
         <w:rFonts w:ascii="Courier New" w:hAnsi="Courier New" w:cs="Courier New" w:hint="default"/>
@@ -6461,7 +7268,7 @@
       <w:lvlText w:val=""/>
       <w:lvlJc w:val="left"/>
       <w:pPr>
-        <w:ind w:left="2220" w:hanging="360"/>
+        <w:ind w:left="2160" w:hanging="360"/>
       </w:pPr>
       <w:rPr>
         <w:rFonts w:ascii="Wingdings" w:hAnsi="Wingdings" w:hint="default"/>
@@ -6473,7 +7280,7 @@
       <w:lvlText w:val=""/>
       <w:lvlJc w:val="left"/>
       <w:pPr>
-        <w:ind w:left="2940" w:hanging="360"/>
+        <w:ind w:left="2880" w:hanging="360"/>
       </w:pPr>
       <w:rPr>
         <w:rFonts w:ascii="Symbol" w:hAnsi="Symbol" w:hint="default"/>
@@ -6485,7 +7292,7 @@
       <w:lvlText w:val="o"/>
       <w:lvlJc w:val="left"/>
       <w:pPr>
-        <w:ind w:left="3660" w:hanging="360"/>
+        <w:ind w:left="3600" w:hanging="360"/>
       </w:pPr>
       <w:rPr>
         <w:rFonts w:ascii="Courier New" w:hAnsi="Courier New" w:cs="Courier New" w:hint="default"/>
@@ -6497,7 +7304,7 @@
       <w:lvlText w:val=""/>
       <w:lvlJc w:val="left"/>
       <w:pPr>
-        <w:ind w:left="4380" w:hanging="360"/>
+        <w:ind w:left="4320" w:hanging="360"/>
       </w:pPr>
       <w:rPr>
         <w:rFonts w:ascii="Wingdings" w:hAnsi="Wingdings" w:hint="default"/>
@@ -6509,7 +7316,7 @@
       <w:lvlText w:val=""/>
       <w:lvlJc w:val="left"/>
       <w:pPr>
-        <w:ind w:left="5100" w:hanging="360"/>
+        <w:ind w:left="5040" w:hanging="360"/>
       </w:pPr>
       <w:rPr>
         <w:rFonts w:ascii="Symbol" w:hAnsi="Symbol" w:hint="default"/>
@@ -6521,7 +7328,7 @@
       <w:lvlText w:val="o"/>
       <w:lvlJc w:val="left"/>
       <w:pPr>
-        <w:ind w:left="5820" w:hanging="360"/>
+        <w:ind w:left="5760" w:hanging="360"/>
       </w:pPr>
       <w:rPr>
         <w:rFonts w:ascii="Courier New" w:hAnsi="Courier New" w:cs="Courier New" w:hint="default"/>
@@ -6533,6 +7340,119 @@
       <w:lvlText w:val=""/>
       <w:lvlJc w:val="left"/>
       <w:pPr>
+        <w:ind w:left="6480" w:hanging="360"/>
+      </w:pPr>
+      <w:rPr>
+        <w:rFonts w:ascii="Wingdings" w:hAnsi="Wingdings" w:hint="default"/>
+      </w:rPr>
+    </w:lvl>
+  </w:abstractNum>
+  <w:abstractNum w:abstractNumId="2" w15:restartNumberingAfterBreak="0">
+    <w:nsid w:val="6D8F45AA"/>
+    <w:multiLevelType w:val="hybridMultilevel"/>
+    <w:tmpl w:val="78165F32"/>
+    <w:lvl w:ilvl="0" w:tplc="0C090001">
+      <w:start w:val="1"/>
+      <w:numFmt w:val="bullet"/>
+      <w:lvlText w:val=""/>
+      <w:lvlJc w:val="left"/>
+      <w:pPr>
+        <w:ind w:left="780" w:hanging="360"/>
+      </w:pPr>
+      <w:rPr>
+        <w:rFonts w:ascii="Symbol" w:hAnsi="Symbol" w:hint="default"/>
+      </w:rPr>
+    </w:lvl>
+    <w:lvl w:ilvl="1" w:tplc="0C090003" w:tentative="1">
+      <w:start w:val="1"/>
+      <w:numFmt w:val="bullet"/>
+      <w:lvlText w:val="o"/>
+      <w:lvlJc w:val="left"/>
+      <w:pPr>
+        <w:ind w:left="1500" w:hanging="360"/>
+      </w:pPr>
+      <w:rPr>
+        <w:rFonts w:ascii="Courier New" w:hAnsi="Courier New" w:cs="Courier New" w:hint="default"/>
+      </w:rPr>
+    </w:lvl>
+    <w:lvl w:ilvl="2" w:tplc="0C090005" w:tentative="1">
+      <w:start w:val="1"/>
+      <w:numFmt w:val="bullet"/>
+      <w:lvlText w:val=""/>
+      <w:lvlJc w:val="left"/>
+      <w:pPr>
+        <w:ind w:left="2220" w:hanging="360"/>
+      </w:pPr>
+      <w:rPr>
+        <w:rFonts w:ascii="Wingdings" w:hAnsi="Wingdings" w:hint="default"/>
+      </w:rPr>
+    </w:lvl>
+    <w:lvl w:ilvl="3" w:tplc="0C090001" w:tentative="1">
+      <w:start w:val="1"/>
+      <w:numFmt w:val="bullet"/>
+      <w:lvlText w:val=""/>
+      <w:lvlJc w:val="left"/>
+      <w:pPr>
+        <w:ind w:left="2940" w:hanging="360"/>
+      </w:pPr>
+      <w:rPr>
+        <w:rFonts w:ascii="Symbol" w:hAnsi="Symbol" w:hint="default"/>
+      </w:rPr>
+    </w:lvl>
+    <w:lvl w:ilvl="4" w:tplc="0C090003" w:tentative="1">
+      <w:start w:val="1"/>
+      <w:numFmt w:val="bullet"/>
+      <w:lvlText w:val="o"/>
+      <w:lvlJc w:val="left"/>
+      <w:pPr>
+        <w:ind w:left="3660" w:hanging="360"/>
+      </w:pPr>
+      <w:rPr>
+        <w:rFonts w:ascii="Courier New" w:hAnsi="Courier New" w:cs="Courier New" w:hint="default"/>
+      </w:rPr>
+    </w:lvl>
+    <w:lvl w:ilvl="5" w:tplc="0C090005" w:tentative="1">
+      <w:start w:val="1"/>
+      <w:numFmt w:val="bullet"/>
+      <w:lvlText w:val=""/>
+      <w:lvlJc w:val="left"/>
+      <w:pPr>
+        <w:ind w:left="4380" w:hanging="360"/>
+      </w:pPr>
+      <w:rPr>
+        <w:rFonts w:ascii="Wingdings" w:hAnsi="Wingdings" w:hint="default"/>
+      </w:rPr>
+    </w:lvl>
+    <w:lvl w:ilvl="6" w:tplc="0C090001" w:tentative="1">
+      <w:start w:val="1"/>
+      <w:numFmt w:val="bullet"/>
+      <w:lvlText w:val=""/>
+      <w:lvlJc w:val="left"/>
+      <w:pPr>
+        <w:ind w:left="5100" w:hanging="360"/>
+      </w:pPr>
+      <w:rPr>
+        <w:rFonts w:ascii="Symbol" w:hAnsi="Symbol" w:hint="default"/>
+      </w:rPr>
+    </w:lvl>
+    <w:lvl w:ilvl="7" w:tplc="0C090003" w:tentative="1">
+      <w:start w:val="1"/>
+      <w:numFmt w:val="bullet"/>
+      <w:lvlText w:val="o"/>
+      <w:lvlJc w:val="left"/>
+      <w:pPr>
+        <w:ind w:left="5820" w:hanging="360"/>
+      </w:pPr>
+      <w:rPr>
+        <w:rFonts w:ascii="Courier New" w:hAnsi="Courier New" w:cs="Courier New" w:hint="default"/>
+      </w:rPr>
+    </w:lvl>
+    <w:lvl w:ilvl="8" w:tplc="0C090005" w:tentative="1">
+      <w:start w:val="1"/>
+      <w:numFmt w:val="bullet"/>
+      <w:lvlText w:val=""/>
+      <w:lvlJc w:val="left"/>
+      <w:pPr>
         <w:ind w:left="6540" w:hanging="360"/>
       </w:pPr>
       <w:rPr>
@@ -6541,10 +7461,13 @@
     </w:lvl>
   </w:abstractNum>
   <w:num w:numId="1">
-    <w:abstractNumId w:val="1"/>
+    <w:abstractNumId w:val="2"/>
   </w:num>
   <w:num w:numId="2">
     <w:abstractNumId w:val="0"/>
+  </w:num>
+  <w:num w:numId="3">
+    <w:abstractNumId w:val="1"/>
   </w:num>
 </w:numbering>
 </file>

</xml_diff>

<commit_message>
More changes made to report
</commit_message>
<xml_diff>
--- a/Report.docx
+++ b/Report.docx
@@ -1,6 +1,6 @@
 
 <file path=word/document.xml><?xml version="1.0" encoding="utf-8"?>
-<w:document xmlns:wpc="http://schemas.microsoft.com/office/word/2010/wordprocessingCanvas" xmlns:cx="http://schemas.microsoft.com/office/drawing/2014/chartex" xmlns:cx1="http://schemas.microsoft.com/office/drawing/2015/9/8/chartex" xmlns:cx2="http://schemas.microsoft.com/office/drawing/2015/10/21/chartex" xmlns:cx3="http://schemas.microsoft.com/office/drawing/2016/5/9/chartex" xmlns:cx4="http://schemas.microsoft.com/office/drawing/2016/5/10/chartex" xmlns:cx5="http://schemas.microsoft.com/office/drawing/2016/5/11/chartex" xmlns:cx6="http://schemas.microsoft.com/office/drawing/2016/5/12/chartex" xmlns:cx7="http://schemas.microsoft.com/office/drawing/2016/5/13/chartex" xmlns:cx8="http://schemas.microsoft.com/office/drawing/2016/5/14/chartex" xmlns:mc="http://schemas.openxmlformats.org/markup-compatibility/2006" xmlns:aink="http://schemas.microsoft.com/office/drawing/2016/ink" xmlns:am3d="http://schemas.microsoft.com/office/drawing/2017/model3d" xmlns:o="urn:schemas-microsoft-com:office:office" xmlns:r="http://schemas.openxmlformats.org/officeDocument/2006/relationships" xmlns:m="http://schemas.openxmlformats.org/officeDocument/2006/math" xmlns:v="urn:schemas-microsoft-com:vml" xmlns:wp14="http://schemas.microsoft.com/office/word/2010/wordprocessingDrawing" xmlns:wp="http://schemas.openxmlformats.org/drawingml/2006/wordprocessingDrawing" xmlns:w10="urn:schemas-microsoft-com:office:word" xmlns:w="http://schemas.openxmlformats.org/wordprocessingml/2006/main" xmlns:w14="http://schemas.microsoft.com/office/word/2010/wordml" xmlns:w15="http://schemas.microsoft.com/office/word/2012/wordml" xmlns:w16cex="http://schemas.microsoft.com/office/word/2018/wordml/cex" xmlns:w16cid="http://schemas.microsoft.com/office/word/2016/wordml/cid" xmlns:w16="http://schemas.microsoft.com/office/word/2018/wordml" xmlns:w16sdtdh="http://schemas.microsoft.com/office/word/2020/wordml/sdtdatahash" xmlns:w16se="http://schemas.microsoft.com/office/word/2015/wordml/symex" xmlns:wpg="http://schemas.microsoft.com/office/word/2010/wordprocessingGroup" xmlns:wpi="http://schemas.microsoft.com/office/word/2010/wordprocessingInk" xmlns:wne="http://schemas.microsoft.com/office/word/2006/wordml" xmlns:wps="http://schemas.microsoft.com/office/word/2010/wordprocessingShape" mc:Ignorable="w14 w15 w16se w16cid w16 w16cex w16sdtdh wp14">
+<w:document xmlns:wpc="http://schemas.microsoft.com/office/word/2010/wordprocessingCanvas" xmlns:cx="http://schemas.microsoft.com/office/drawing/2014/chartex" xmlns:cx1="http://schemas.microsoft.com/office/drawing/2015/9/8/chartex" xmlns:cx2="http://schemas.microsoft.com/office/drawing/2015/10/21/chartex" xmlns:cx3="http://schemas.microsoft.com/office/drawing/2016/5/9/chartex" xmlns:cx4="http://schemas.microsoft.com/office/drawing/2016/5/10/chartex" xmlns:cx5="http://schemas.microsoft.com/office/drawing/2016/5/11/chartex" xmlns:cx6="http://schemas.microsoft.com/office/drawing/2016/5/12/chartex" xmlns:cx7="http://schemas.microsoft.com/office/drawing/2016/5/13/chartex" xmlns:cx8="http://schemas.microsoft.com/office/drawing/2016/5/14/chartex" xmlns:mc="http://schemas.openxmlformats.org/markup-compatibility/2006" xmlns:aink="http://schemas.microsoft.com/office/drawing/2016/ink" xmlns:am3d="http://schemas.microsoft.com/office/drawing/2017/model3d" xmlns:o="urn:schemas-microsoft-com:office:office" xmlns:r="http://schemas.openxmlformats.org/officeDocument/2006/relationships" xmlns:m="http://schemas.openxmlformats.org/officeDocument/2006/math" xmlns:v="urn:schemas-microsoft-com:vml" xmlns:wp14="http://schemas.microsoft.com/office/word/2010/wordprocessingDrawing" xmlns:wp="http://schemas.openxmlformats.org/drawingml/2006/wordprocessingDrawing" xmlns:w10="urn:schemas-microsoft-com:office:word" xmlns:w="http://schemas.openxmlformats.org/wordprocessingml/2006/main" xmlns:w14="http://schemas.microsoft.com/office/word/2010/wordml" xmlns:w15="http://schemas.microsoft.com/office/word/2012/wordml" xmlns:w16cex="http://schemas.microsoft.com/office/word/2018/wordml/cex" xmlns:w16cid="http://schemas.microsoft.com/office/word/2016/wordml/cid" xmlns:w16="http://schemas.microsoft.com/office/word/2018/wordml" xmlns:w16se="http://schemas.microsoft.com/office/word/2015/wordml/symex" xmlns:wpg="http://schemas.microsoft.com/office/word/2010/wordprocessingGroup" xmlns:wpi="http://schemas.microsoft.com/office/word/2010/wordprocessingInk" xmlns:wne="http://schemas.microsoft.com/office/word/2006/wordml" xmlns:wps="http://schemas.microsoft.com/office/word/2010/wordprocessingShape" mc:Ignorable="w14 w15 w16se w16cid w16 w16cex wp14">
   <w:body>
     <w:p/>
     <w:p/>
@@ -345,23 +345,7 @@
           <w:sz w:val="24"/>
           <w:szCs w:val="24"/>
         </w:rPr>
-        <w:t xml:space="preserve">Dr </w:t>
-      </w:r>
-      <w:proofErr w:type="spellStart"/>
-      <w:r>
-        <w:rPr>
-          <w:sz w:val="24"/>
-          <w:szCs w:val="24"/>
-        </w:rPr>
-        <w:t>Yongli</w:t>
-      </w:r>
-      <w:proofErr w:type="spellEnd"/>
-      <w:r>
-        <w:rPr>
-          <w:sz w:val="24"/>
-          <w:szCs w:val="24"/>
-        </w:rPr>
-        <w:t xml:space="preserve"> Ren</w:t>
+        <w:t>Dr Yongli Ren</w:t>
       </w:r>
     </w:p>
     <w:p>
@@ -415,23 +399,7 @@
                 <w:sz w:val="24"/>
                 <w:szCs w:val="24"/>
               </w:rPr>
-              <w:t xml:space="preserve">We certify that this is all our own original work. If we took any parts from elsewhere, then they were non-essential parts of the assignment, and they are clearly attributed in our submission.  We will show we agree to this </w:t>
-            </w:r>
-            <w:proofErr w:type="spellStart"/>
-            <w:r>
-              <w:rPr>
-                <w:sz w:val="24"/>
-                <w:szCs w:val="24"/>
-              </w:rPr>
-              <w:t>honor</w:t>
-            </w:r>
-            <w:proofErr w:type="spellEnd"/>
-            <w:r>
-              <w:rPr>
-                <w:sz w:val="24"/>
-                <w:szCs w:val="24"/>
-              </w:rPr>
-              <w:t xml:space="preserve"> code by typing</w:t>
+              <w:t>We certify that this is all our own original work. If we took any parts from elsewhere, then they were non-essential parts of the assignment, and they are clearly attributed in our submission.  We will show we agree to this honor code by typing</w:t>
             </w:r>
             <w:r>
               <w:rPr>
@@ -1845,15 +1813,7 @@
           <w:szCs w:val="24"/>
           <w:shd w:val="clear" w:color="auto" w:fill="FFFFFF"/>
         </w:rPr>
-        <w:t xml:space="preserve"> Faisalabad Institute of Cardiology and the Allied Hospital in Faisalabad (Punjab, Pakist</w:t>
-      </w:r>
-      <w:r>
-        <w:rPr>
-          <w:sz w:val="24"/>
-          <w:szCs w:val="24"/>
-          <w:shd w:val="clear" w:color="auto" w:fill="FFFFFF"/>
-        </w:rPr>
-        <w:t>an).</w:t>
+        <w:t xml:space="preserve"> Faisalabad Institute of Cardiology and the Allied Hospital in Faisalabad (Punjab, Pakistan).</w:t>
       </w:r>
       <w:r>
         <w:rPr>
@@ -1952,16 +1912,8 @@
           <w:rPr>
             <w:rStyle w:val="Hyperlink"/>
           </w:rPr>
-          <w:t xml:space="preserve">Heart failure - treatment, causes, living with it and more | </w:t>
+          <w:t>Heart failure - treatment, causes, living with it and more | healthdirect</w:t>
         </w:r>
-        <w:proofErr w:type="spellStart"/>
-        <w:r>
-          <w:rPr>
-            <w:rStyle w:val="Hyperlink"/>
-          </w:rPr>
-          <w:t>healthdirect</w:t>
-        </w:r>
-        <w:proofErr w:type="spellEnd"/>
       </w:hyperlink>
       <w:r>
         <w:t>)</w:t>
@@ -2101,23 +2053,7 @@
           <w:sz w:val="24"/>
           <w:szCs w:val="24"/>
         </w:rPr>
-        <w:t xml:space="preserve">Tanvir Ahmad, </w:t>
-      </w:r>
-      <w:proofErr w:type="spellStart"/>
-      <w:r>
-        <w:rPr>
-          <w:sz w:val="24"/>
-          <w:szCs w:val="24"/>
-        </w:rPr>
-        <w:t>Assia</w:t>
-      </w:r>
-      <w:proofErr w:type="spellEnd"/>
-      <w:r>
-        <w:rPr>
-          <w:sz w:val="24"/>
-          <w:szCs w:val="24"/>
-        </w:rPr>
-        <w:t xml:space="preserve"> Munir, Sajjad Haider Bhatti, Muhammad Aftab, and Muhammad Ali Raza (Government College University, Faisalabad, Pakistan)</w:t>
+        <w:t>Tanvir Ahmad, Assia Munir, Sajjad Haider Bhatti, Muhammad Aftab, and Muhammad Ali Raza (Government College University, Faisalabad, Pakistan)</w:t>
       </w:r>
       <w:r>
         <w:rPr>
@@ -2140,23 +2076,7 @@
           <w:sz w:val="24"/>
           <w:szCs w:val="24"/>
         </w:rPr>
-        <w:t>Davide Chicco (</w:t>
-      </w:r>
-      <w:proofErr w:type="spellStart"/>
-      <w:r>
-        <w:rPr>
-          <w:sz w:val="24"/>
-          <w:szCs w:val="24"/>
-        </w:rPr>
-        <w:t>Krembil</w:t>
-      </w:r>
-      <w:proofErr w:type="spellEnd"/>
-      <w:r>
-        <w:rPr>
-          <w:sz w:val="24"/>
-          <w:szCs w:val="24"/>
-        </w:rPr>
-        <w:t xml:space="preserve"> Research Institute, Toronto, Canada) </w:t>
+        <w:t>Davide Chicco (Krembil Research Institute, Toronto, Canada) </w:t>
       </w:r>
       <w:r>
         <w:rPr>
@@ -2212,23 +2132,7 @@
           <w:sz w:val="24"/>
           <w:szCs w:val="24"/>
         </w:rPr>
-        <w:t xml:space="preserve">The Integrated Development Environment selected for the study is </w:t>
-      </w:r>
-      <w:proofErr w:type="spellStart"/>
-      <w:r>
-        <w:rPr>
-          <w:sz w:val="24"/>
-          <w:szCs w:val="24"/>
-        </w:rPr>
-        <w:t>Jupyter</w:t>
-      </w:r>
-      <w:proofErr w:type="spellEnd"/>
-      <w:r>
-        <w:rPr>
-          <w:sz w:val="24"/>
-          <w:szCs w:val="24"/>
-        </w:rPr>
-        <w:t xml:space="preserve"> Notebook.  Packages such as pandas, </w:t>
+        <w:t xml:space="preserve">The Integrated Development Environment selected for the study is Jupyter Notebook.  Packages such as pandas, </w:t>
       </w:r>
       <w:r>
         <w:rPr>
@@ -2242,39 +2146,22 @@
           <w:sz w:val="24"/>
           <w:szCs w:val="24"/>
         </w:rPr>
+        <w:t xml:space="preserve">, numpy, </w:t>
+      </w:r>
+      <w:r>
+        <w:rPr>
+          <w:sz w:val="24"/>
+          <w:szCs w:val="24"/>
+        </w:rPr>
+        <w:t>seaborn</w:t>
+      </w:r>
+      <w:r>
+        <w:rPr>
+          <w:sz w:val="24"/>
+          <w:szCs w:val="24"/>
+        </w:rPr>
         <w:t xml:space="preserve">, </w:t>
       </w:r>
-      <w:proofErr w:type="spellStart"/>
-      <w:r>
-        <w:rPr>
-          <w:sz w:val="24"/>
-          <w:szCs w:val="24"/>
-        </w:rPr>
-        <w:t>numpy</w:t>
-      </w:r>
-      <w:proofErr w:type="spellEnd"/>
-      <w:r>
-        <w:rPr>
-          <w:sz w:val="24"/>
-          <w:szCs w:val="24"/>
-        </w:rPr>
-        <w:t xml:space="preserve">, </w:t>
-      </w:r>
-      <w:r>
-        <w:rPr>
-          <w:sz w:val="24"/>
-          <w:szCs w:val="24"/>
-        </w:rPr>
-        <w:t>seaborn</w:t>
-      </w:r>
-      <w:r>
-        <w:rPr>
-          <w:sz w:val="24"/>
-          <w:szCs w:val="24"/>
-        </w:rPr>
-        <w:t xml:space="preserve">, </w:t>
-      </w:r>
-      <w:proofErr w:type="spellStart"/>
       <w:r>
         <w:rPr>
           <w:sz w:val="24"/>
@@ -2282,7 +2169,6 @@
         </w:rPr>
         <w:t>sklearn</w:t>
       </w:r>
-      <w:proofErr w:type="spellEnd"/>
       <w:r>
         <w:rPr>
           <w:sz w:val="24"/>
@@ -2302,23 +2188,7 @@
           <w:sz w:val="24"/>
           <w:szCs w:val="24"/>
         </w:rPr>
-        <w:t xml:space="preserve">The first four packages were mainly used in Data preparation and Data exploration, while </w:t>
-      </w:r>
-      <w:proofErr w:type="spellStart"/>
-      <w:r>
-        <w:rPr>
-          <w:sz w:val="24"/>
-          <w:szCs w:val="24"/>
-        </w:rPr>
-        <w:t>sklearn</w:t>
-      </w:r>
-      <w:proofErr w:type="spellEnd"/>
-      <w:r>
-        <w:rPr>
-          <w:sz w:val="24"/>
-          <w:szCs w:val="24"/>
-        </w:rPr>
-        <w:t xml:space="preserve"> was used for Data Modelling. </w:t>
+        <w:t xml:space="preserve">The first four packages were mainly used in Data preparation and Data exploration, while sklearn was used for Data Modelling. </w:t>
       </w:r>
     </w:p>
     <w:p>
@@ -2567,23 +2437,7 @@
           <w:sz w:val="24"/>
           <w:szCs w:val="24"/>
         </w:rPr>
-        <w:t xml:space="preserve"> </w:t>
-      </w:r>
-      <w:proofErr w:type="spellStart"/>
-      <w:r>
-        <w:rPr>
-          <w:sz w:val="24"/>
-          <w:szCs w:val="24"/>
-        </w:rPr>
-        <w:t>n_splits</w:t>
-      </w:r>
-      <w:proofErr w:type="spellEnd"/>
-      <w:r>
-        <w:rPr>
-          <w:sz w:val="24"/>
-          <w:szCs w:val="24"/>
-        </w:rPr>
-        <w:t xml:space="preserve"> for K folds will be 5 since our dataset is relatively small</w:t>
+        <w:t xml:space="preserve"> n_splits for K folds will be 5 since our dataset is relatively small</w:t>
       </w:r>
       <w:r>
         <w:rPr>
@@ -3225,7 +3079,7 @@
           <w:szCs w:val="24"/>
           <w:lang w:eastAsia="en-GB"/>
         </w:rPr>
-        <w:instrText xml:space="preserve"> </w:instrText>
+        <w:instrText xml:space="preserve"> INCLUDEPICTURE  "https://elf11.github.io/images/decisionTree.png" \* MERGEFORMATINET </w:instrText>
       </w:r>
       <w:r>
         <w:rPr>
@@ -3236,7 +3090,7 @@
           <w:szCs w:val="24"/>
           <w:lang w:eastAsia="en-GB"/>
         </w:rPr>
-        <w:instrText>INCLUDEPICTURE  "https://elf11.github.io/images/decisionTree.png" \* MERGEFORMATI</w:instrText>
+        <w:fldChar w:fldCharType="separate"/>
       </w:r>
       <w:r>
         <w:rPr>
@@ -3247,7 +3101,29 @@
           <w:szCs w:val="24"/>
           <w:lang w:eastAsia="en-GB"/>
         </w:rPr>
-        <w:instrText>NET</w:instrText>
+        <w:fldChar w:fldCharType="begin"/>
+      </w:r>
+      <w:r>
+        <w:rPr>
+          <w:rFonts w:ascii="Times New Roman" w:eastAsia="Times New Roman" w:hAnsi="Times New Roman"/>
+          <w:noProof/>
+          <w:color w:val="auto"/>
+          <w:sz w:val="24"/>
+          <w:szCs w:val="24"/>
+          <w:lang w:eastAsia="en-GB"/>
+        </w:rPr>
+        <w:instrText xml:space="preserve"> </w:instrText>
+      </w:r>
+      <w:r>
+        <w:rPr>
+          <w:rFonts w:ascii="Times New Roman" w:eastAsia="Times New Roman" w:hAnsi="Times New Roman"/>
+          <w:noProof/>
+          <w:color w:val="auto"/>
+          <w:sz w:val="24"/>
+          <w:szCs w:val="24"/>
+          <w:lang w:eastAsia="en-GB"/>
+        </w:rPr>
+        <w:instrText>INCLUDEPICTURE  "https://elf11.github.io/images/decisionTree.png" \* MERGEFORMATINET</w:instrText>
       </w:r>
       <w:r>
         <w:rPr>
@@ -3300,10 +3176,21 @@
             <v:path o:extrusionok="f" gradientshapeok="t" o:connecttype="rect"/>
             <o:lock v:ext="edit" aspectratio="t"/>
           </v:shapetype>
-          <v:shape id="_x0000_i1025" type="#_x0000_t75" alt="Classifying data with decision trees | ~elf11.github.io" style="width:327pt;height:214.2pt;mso-width-percent:0;mso-height-percent:0;mso-width-percent:0;mso-height-percent:0">
+          <v:shape id="_x0000_i1025" type="#_x0000_t75" alt="Classifying data with decision trees | ~elf11.github.io" style="width:327.55pt;height:214.6pt;mso-width-percent:0;mso-height-percent:0;mso-width-percent:0;mso-height-percent:0">
             <v:imagedata r:id="rId12" r:href="rId13"/>
           </v:shape>
         </w:pict>
+      </w:r>
+      <w:r>
+        <w:rPr>
+          <w:rFonts w:ascii="Times New Roman" w:eastAsia="Times New Roman" w:hAnsi="Times New Roman"/>
+          <w:noProof/>
+          <w:color w:val="auto"/>
+          <w:sz w:val="24"/>
+          <w:szCs w:val="24"/>
+          <w:lang w:eastAsia="en-GB"/>
+        </w:rPr>
+        <w:fldChar w:fldCharType="end"/>
       </w:r>
       <w:r>
         <w:rPr>
@@ -5465,21 +5352,21 @@
     <w:tbl>
       <w:tblPr>
         <w:tblStyle w:val="TableGrid"/>
-        <w:tblW w:w="6663" w:type="dxa"/>
+        <w:tblW w:w="6700" w:type="dxa"/>
         <w:tblInd w:w="1242" w:type="dxa"/>
         <w:tblLook w:val="04A0" w:firstRow="1" w:lastRow="0" w:firstColumn="1" w:lastColumn="0" w:noHBand="0" w:noVBand="1"/>
       </w:tblPr>
       <w:tblGrid>
-        <w:gridCol w:w="3391"/>
-        <w:gridCol w:w="3272"/>
+        <w:gridCol w:w="3410"/>
+        <w:gridCol w:w="3290"/>
       </w:tblGrid>
       <w:tr>
         <w:trPr>
-          <w:trHeight w:val="421"/>
+          <w:trHeight w:val="426"/>
         </w:trPr>
         <w:tc>
           <w:tcPr>
-            <w:tcW w:w="3391" w:type="dxa"/>
+            <w:tcW w:w="3410" w:type="dxa"/>
           </w:tcPr>
           <w:p>
             <w:pPr>
@@ -5505,7 +5392,7 @@
         </w:tc>
         <w:tc>
           <w:tcPr>
-            <w:tcW w:w="3272" w:type="dxa"/>
+            <w:tcW w:w="3290" w:type="dxa"/>
           </w:tcPr>
           <w:p>
             <w:pPr>
@@ -5530,7 +5417,7 @@
                   <v:path arrowok="t" fillok="f" o:connecttype="none"/>
                   <o:lock v:ext="edit" shapetype="t"/>
                 </v:shapetype>
-                <v:shape id="_x0000_s1026" type="#_x0000_t32" alt="" style="position:absolute;margin-left:62.35pt;margin-top:-.05pt;width:1.2pt;height:105.6pt;z-index:251692544;mso-wrap-edited:f;mso-position-horizontal-relative:text;mso-position-vertical-relative:text" o:connectortype="straight"/>
+                <v:shape id="_x0000_s1027" type="#_x0000_t32" alt="" style="position:absolute;margin-left:62.35pt;margin-top:-.05pt;width:1.2pt;height:105.6pt;z-index:251692544;mso-wrap-edited:f;mso-width-percent:0;mso-height-percent:0;mso-position-horizontal-relative:text;mso-position-vertical-relative:text;mso-width-percent:0;mso-height-percent:0" o:connectortype="straight"/>
               </w:pict>
             </w:r>
             <w:r>
@@ -5565,11 +5452,11 @@
       </w:tr>
       <w:tr>
         <w:trPr>
-          <w:trHeight w:val="476"/>
+          <w:trHeight w:val="481"/>
         </w:trPr>
         <w:tc>
           <w:tcPr>
-            <w:tcW w:w="3391" w:type="dxa"/>
+            <w:tcW w:w="3410" w:type="dxa"/>
           </w:tcPr>
           <w:p>
             <w:pPr>
@@ -5595,7 +5482,7 @@
         </w:tc>
         <w:tc>
           <w:tcPr>
-            <w:tcW w:w="3272" w:type="dxa"/>
+            <w:tcW w:w="3290" w:type="dxa"/>
           </w:tcPr>
           <w:p>
             <w:pPr>
@@ -5639,11 +5526,11 @@
       </w:tr>
       <w:tr>
         <w:trPr>
-          <w:trHeight w:val="533"/>
+          <w:trHeight w:val="539"/>
         </w:trPr>
         <w:tc>
           <w:tcPr>
-            <w:tcW w:w="3391" w:type="dxa"/>
+            <w:tcW w:w="3410" w:type="dxa"/>
           </w:tcPr>
           <w:p>
             <w:pPr>
@@ -5669,7 +5556,7 @@
         </w:tc>
         <w:tc>
           <w:tcPr>
-            <w:tcW w:w="3272" w:type="dxa"/>
+            <w:tcW w:w="3290" w:type="dxa"/>
           </w:tcPr>
           <w:p>
             <w:pPr>
@@ -5713,11 +5600,11 @@
       </w:tr>
       <w:tr>
         <w:trPr>
-          <w:trHeight w:val="433"/>
+          <w:trHeight w:val="438"/>
         </w:trPr>
         <w:tc>
           <w:tcPr>
-            <w:tcW w:w="3391" w:type="dxa"/>
+            <w:tcW w:w="3410" w:type="dxa"/>
           </w:tcPr>
           <w:p>
             <w:pPr>
@@ -5743,7 +5630,7 @@
         </w:tc>
         <w:tc>
           <w:tcPr>
-            <w:tcW w:w="3272" w:type="dxa"/>
+            <w:tcW w:w="3290" w:type="dxa"/>
           </w:tcPr>
           <w:p>
             <w:pPr>
@@ -5787,11 +5674,11 @@
       </w:tr>
       <w:tr>
         <w:trPr>
-          <w:trHeight w:val="474"/>
+          <w:trHeight w:val="479"/>
         </w:trPr>
         <w:tc>
           <w:tcPr>
-            <w:tcW w:w="3391" w:type="dxa"/>
+            <w:tcW w:w="3410" w:type="dxa"/>
           </w:tcPr>
           <w:p>
             <w:pPr>
@@ -5817,7 +5704,7 @@
         </w:tc>
         <w:tc>
           <w:tcPr>
-            <w:tcW w:w="3272" w:type="dxa"/>
+            <w:tcW w:w="3290" w:type="dxa"/>
           </w:tcPr>
           <w:p>
             <w:pPr>
@@ -5865,7 +5752,7 @@
         </w:trPr>
         <w:tc>
           <w:tcPr>
-            <w:tcW w:w="3391" w:type="dxa"/>
+            <w:tcW w:w="3410" w:type="dxa"/>
           </w:tcPr>
           <w:p>
             <w:pPr>
@@ -5891,7 +5778,7 @@
         </w:tc>
         <w:tc>
           <w:tcPr>
-            <w:tcW w:w="3272" w:type="dxa"/>
+            <w:tcW w:w="3290" w:type="dxa"/>
           </w:tcPr>
           <w:p>
             <w:pPr>
@@ -5940,7 +5827,7 @@
           <w:noProof/>
         </w:rPr>
         <w:pict w14:anchorId="220AB42E">
-          <v:shape id="_x0000_s1028" type="#_x0000_t32" style="position:absolute;margin-left:295.2pt;margin-top:-52.55pt;width:1.8pt;height:51.6pt;z-index:251693568;mso-position-horizontal-relative:text;mso-position-vertical-relative:text" o:connectortype="straight"/>
+          <v:shape id="_x0000_s1026" type="#_x0000_t32" alt="" style="position:absolute;margin-left:295.2pt;margin-top:-52.55pt;width:1.8pt;height:51.6pt;z-index:251693568;mso-wrap-edited:f;mso-width-percent:0;mso-height-percent:0;mso-position-horizontal-relative:text;mso-position-vertical-relative:text;mso-width-percent:0;mso-height-percent:0" o:connectortype="straight"/>
         </w:pict>
       </w:r>
       <w:r>
@@ -8066,22 +7953,6 @@
     </w:p>
     <w:p>
       <w:pPr>
-        <w:rPr>
-          <w:sz w:val="24"/>
-          <w:szCs w:val="24"/>
-        </w:rPr>
-      </w:pPr>
-    </w:p>
-    <w:p>
-      <w:pPr>
-        <w:rPr>
-          <w:sz w:val="24"/>
-          <w:szCs w:val="24"/>
-        </w:rPr>
-      </w:pPr>
-    </w:p>
-    <w:p>
-      <w:pPr>
         <w:pStyle w:val="Heading1"/>
         <w:rPr>
           <w:b/>
@@ -8096,6 +7967,7 @@
           <w:bCs/>
           <w:color w:val="000000" w:themeColor="text1"/>
         </w:rPr>
+        <w:lastRenderedPageBreak/>
         <w:t>Discussion</w:t>
       </w:r>
       <w:bookmarkEnd w:id="12"/>
@@ -8226,7 +8098,331 @@
           <w:sz w:val="24"/>
           <w:szCs w:val="24"/>
         </w:rPr>
-        <w:t>Overall, both the classifiers performed reasonably well for classifying the model. The KNN classifier overpowered the decision tree model in terms of Ejection Fraction and Serum Creatinine and overall data too.</w:t>
+        <w:t>Result comparison between both the models:</w:t>
+      </w:r>
+    </w:p>
+    <w:tbl>
+      <w:tblPr>
+        <w:tblStyle w:val="TableGrid"/>
+        <w:tblpPr w:leftFromText="180" w:rightFromText="180" w:vertAnchor="text" w:horzAnchor="margin" w:tblpY="82"/>
+        <w:tblW w:w="0" w:type="auto"/>
+        <w:tblLook w:val="04A0" w:firstRow="1" w:lastRow="0" w:firstColumn="1" w:lastColumn="0" w:noHBand="0" w:noVBand="1"/>
+      </w:tblPr>
+      <w:tblGrid>
+        <w:gridCol w:w="3080"/>
+        <w:gridCol w:w="3081"/>
+        <w:gridCol w:w="3081"/>
+      </w:tblGrid>
+      <w:tr>
+        <w:tc>
+          <w:tcPr>
+            <w:tcW w:w="3080" w:type="dxa"/>
+            <w:tcBorders>
+              <w:tl2br w:val="single" w:sz="4" w:space="0" w:color="auto"/>
+            </w:tcBorders>
+          </w:tcPr>
+          <w:p>
+            <w:pPr>
+              <w:jc w:val="center"/>
+              <w:rPr>
+                <w:sz w:val="24"/>
+                <w:szCs w:val="24"/>
+              </w:rPr>
+            </w:pPr>
+            <w:r>
+              <w:rPr>
+                <w:sz w:val="24"/>
+                <w:szCs w:val="24"/>
+              </w:rPr>
+              <w:t xml:space="preserve">              Scenarios</w:t>
+            </w:r>
+          </w:p>
+          <w:p>
+            <w:pPr>
+              <w:rPr>
+                <w:sz w:val="24"/>
+                <w:szCs w:val="24"/>
+              </w:rPr>
+            </w:pPr>
+            <w:r>
+              <w:rPr>
+                <w:sz w:val="24"/>
+                <w:szCs w:val="24"/>
+              </w:rPr>
+              <w:t>Model</w:t>
+            </w:r>
+          </w:p>
+        </w:tc>
+        <w:tc>
+          <w:tcPr>
+            <w:tcW w:w="3081" w:type="dxa"/>
+          </w:tcPr>
+          <w:p>
+            <w:pPr>
+              <w:jc w:val="center"/>
+              <w:rPr>
+                <w:sz w:val="24"/>
+                <w:szCs w:val="24"/>
+              </w:rPr>
+            </w:pPr>
+            <w:r>
+              <w:rPr>
+                <w:sz w:val="24"/>
+                <w:szCs w:val="24"/>
+              </w:rPr>
+              <w:t>Whole Data set</w:t>
+            </w:r>
+          </w:p>
+        </w:tc>
+        <w:tc>
+          <w:tcPr>
+            <w:tcW w:w="3081" w:type="dxa"/>
+          </w:tcPr>
+          <w:p>
+            <w:pPr>
+              <w:jc w:val="center"/>
+              <w:rPr>
+                <w:sz w:val="24"/>
+                <w:szCs w:val="24"/>
+              </w:rPr>
+            </w:pPr>
+            <w:r>
+              <w:rPr>
+                <w:sz w:val="24"/>
+                <w:szCs w:val="24"/>
+              </w:rPr>
+              <w:t>Ejection Fraction &amp; Serum Creatinine only</w:t>
+            </w:r>
+          </w:p>
+        </w:tc>
+      </w:tr>
+      <w:tr>
+        <w:tc>
+          <w:tcPr>
+            <w:tcW w:w="3080" w:type="dxa"/>
+          </w:tcPr>
+          <w:p>
+            <w:pPr>
+              <w:rPr>
+                <w:sz w:val="24"/>
+                <w:szCs w:val="24"/>
+              </w:rPr>
+            </w:pPr>
+            <w:r>
+              <w:rPr>
+                <w:sz w:val="24"/>
+                <w:szCs w:val="24"/>
+              </w:rPr>
+              <w:t>KNN Classifier</w:t>
+            </w:r>
+          </w:p>
+        </w:tc>
+        <w:tc>
+          <w:tcPr>
+            <w:tcW w:w="3081" w:type="dxa"/>
+          </w:tcPr>
+          <w:p>
+            <w:pPr>
+              <w:jc w:val="center"/>
+              <w:rPr>
+                <w:sz w:val="24"/>
+                <w:szCs w:val="24"/>
+              </w:rPr>
+            </w:pPr>
+            <w:r>
+              <w:rPr>
+                <w:sz w:val="24"/>
+                <w:szCs w:val="24"/>
+              </w:rPr>
+              <w:t>62.5%</w:t>
+            </w:r>
+          </w:p>
+        </w:tc>
+        <w:tc>
+          <w:tcPr>
+            <w:tcW w:w="3081" w:type="dxa"/>
+          </w:tcPr>
+          <w:p>
+            <w:pPr>
+              <w:jc w:val="center"/>
+              <w:rPr>
+                <w:sz w:val="24"/>
+                <w:szCs w:val="24"/>
+              </w:rPr>
+            </w:pPr>
+            <w:r>
+              <w:rPr>
+                <w:sz w:val="24"/>
+                <w:szCs w:val="24"/>
+              </w:rPr>
+              <w:t>74.17%</w:t>
+            </w:r>
+          </w:p>
+        </w:tc>
+      </w:tr>
+      <w:tr>
+        <w:tc>
+          <w:tcPr>
+            <w:tcW w:w="3080" w:type="dxa"/>
+          </w:tcPr>
+          <w:p>
+            <w:pPr>
+              <w:rPr>
+                <w:sz w:val="24"/>
+                <w:szCs w:val="24"/>
+              </w:rPr>
+            </w:pPr>
+            <w:r>
+              <w:rPr>
+                <w:sz w:val="24"/>
+                <w:szCs w:val="24"/>
+              </w:rPr>
+              <w:t>Decision tree model</w:t>
+            </w:r>
+          </w:p>
+        </w:tc>
+        <w:tc>
+          <w:tcPr>
+            <w:tcW w:w="3081" w:type="dxa"/>
+          </w:tcPr>
+          <w:p>
+            <w:pPr>
+              <w:jc w:val="center"/>
+              <w:rPr>
+                <w:sz w:val="24"/>
+                <w:szCs w:val="24"/>
+              </w:rPr>
+            </w:pPr>
+            <w:r>
+              <w:rPr>
+                <w:sz w:val="24"/>
+                <w:szCs w:val="24"/>
+              </w:rPr>
+              <w:t>74.17%</w:t>
+            </w:r>
+          </w:p>
+        </w:tc>
+        <w:tc>
+          <w:tcPr>
+            <w:tcW w:w="3081" w:type="dxa"/>
+          </w:tcPr>
+          <w:p>
+            <w:pPr>
+              <w:jc w:val="center"/>
+              <w:rPr>
+                <w:sz w:val="24"/>
+                <w:szCs w:val="24"/>
+              </w:rPr>
+            </w:pPr>
+            <w:r>
+              <w:rPr>
+                <w:sz w:val="24"/>
+                <w:szCs w:val="24"/>
+              </w:rPr>
+              <w:t>70.00%</w:t>
+            </w:r>
+          </w:p>
+        </w:tc>
+      </w:tr>
+    </w:tbl>
+    <w:p>
+      <w:pPr>
+        <w:rPr>
+          <w:sz w:val="24"/>
+          <w:szCs w:val="24"/>
+        </w:rPr>
+      </w:pPr>
+    </w:p>
+    <w:p>
+      <w:pPr>
+        <w:rPr>
+          <w:sz w:val="24"/>
+          <w:szCs w:val="24"/>
+        </w:rPr>
+      </w:pPr>
+      <w:r>
+        <w:rPr>
+          <w:sz w:val="24"/>
+          <w:szCs w:val="24"/>
+        </w:rPr>
+        <w:t xml:space="preserve">The overall performance of both the </w:t>
+      </w:r>
+      <w:r>
+        <w:rPr>
+          <w:sz w:val="24"/>
+          <w:szCs w:val="24"/>
+        </w:rPr>
+        <w:t>models (</w:t>
+      </w:r>
+      <w:r>
+        <w:rPr>
+          <w:sz w:val="24"/>
+          <w:szCs w:val="24"/>
+        </w:rPr>
+        <w:t xml:space="preserve">with outliers) was </w:t>
+      </w:r>
+      <w:r>
+        <w:rPr>
+          <w:sz w:val="24"/>
+          <w:szCs w:val="24"/>
+        </w:rPr>
+        <w:t>effectively</w:t>
+      </w:r>
+      <w:r>
+        <w:rPr>
+          <w:sz w:val="24"/>
+          <w:szCs w:val="24"/>
+        </w:rPr>
+        <w:t xml:space="preserve"> good </w:t>
+      </w:r>
+      <w:r>
+        <w:rPr>
+          <w:sz w:val="24"/>
+          <w:szCs w:val="24"/>
+        </w:rPr>
+        <w:t xml:space="preserve">but the KNN model with outliers (62.5%) did not preformed relatively good as compared to the data set without outliers (77.5%). </w:t>
+      </w:r>
+      <w:r>
+        <w:rPr>
+          <w:sz w:val="24"/>
+          <w:szCs w:val="24"/>
+        </w:rPr>
+        <w:t>So,</w:t>
+      </w:r>
+      <w:r>
+        <w:rPr>
+          <w:sz w:val="24"/>
+          <w:szCs w:val="24"/>
+        </w:rPr>
+        <w:t xml:space="preserve"> for KNN we need the data to be </w:t>
+      </w:r>
+      <w:r>
+        <w:rPr>
+          <w:sz w:val="24"/>
+          <w:szCs w:val="24"/>
+        </w:rPr>
+        <w:t>standardised</w:t>
+      </w:r>
+      <w:r>
+        <w:rPr>
+          <w:sz w:val="24"/>
+          <w:szCs w:val="24"/>
+        </w:rPr>
+        <w:t xml:space="preserve"> and on the other hand the decision tree model and make pretty good predictions without the data being standardised.</w:t>
+      </w:r>
+      <w:r>
+        <w:rPr>
+          <w:sz w:val="24"/>
+          <w:szCs w:val="24"/>
+        </w:rPr>
+        <w:tab/>
+      </w:r>
+      <w:r>
+        <w:rPr>
+          <w:sz w:val="24"/>
+          <w:szCs w:val="24"/>
+        </w:rPr>
+        <w:tab/>
       </w:r>
     </w:p>
     <w:p>
@@ -8344,30 +8540,8 @@
       </w:pPr>
     </w:p>
     <w:p>
-      <w:pPr>
-        <w:rPr>
-          <w:sz w:val="24"/>
-          <w:szCs w:val="24"/>
-        </w:rPr>
-      </w:pPr>
-    </w:p>
-    <w:p>
-      <w:pPr>
-        <w:pStyle w:val="Heading1"/>
-        <w:rPr>
-          <w:b/>
-          <w:bCs/>
-          <w:color w:val="000000" w:themeColor="text1"/>
-        </w:rPr>
-      </w:pPr>
       <w:bookmarkStart w:id="14" w:name="_Toc72345879"/>
     </w:p>
-    <w:p/>
-    <w:p/>
-    <w:p/>
-    <w:p/>
-    <w:p/>
-    <w:p/>
     <w:p>
       <w:pPr>
         <w:pStyle w:val="Heading1"/>
@@ -8400,21 +8574,12 @@
           <w:szCs w:val="23"/>
         </w:rPr>
       </w:pPr>
-      <w:proofErr w:type="spellStart"/>
       <w:r>
         <w:rPr>
           <w:sz w:val="23"/>
           <w:szCs w:val="23"/>
         </w:rPr>
-        <w:t>Centers</w:t>
-      </w:r>
-      <w:proofErr w:type="spellEnd"/>
-      <w:r>
-        <w:rPr>
-          <w:sz w:val="23"/>
-          <w:szCs w:val="23"/>
-        </w:rPr>
-        <w:t xml:space="preserve"> for Disease Control and Prevention. 2021. Heart Failure | cdc.gov. [online] Available at: </w:t>
+        <w:t xml:space="preserve">Centers for Disease Control and Prevention. 2021. Heart Failure | cdc.gov. [online] Available at: </w:t>
       </w:r>
       <w:hyperlink r:id="rId18" w:history="1">
         <w:r>
@@ -8452,23 +8617,7 @@
           <w:sz w:val="23"/>
           <w:szCs w:val="23"/>
         </w:rPr>
-        <w:t xml:space="preserve">Chicco, D. and </w:t>
-      </w:r>
-      <w:proofErr w:type="spellStart"/>
-      <w:r>
-        <w:rPr>
-          <w:sz w:val="23"/>
-          <w:szCs w:val="23"/>
-        </w:rPr>
-        <w:t>Jurman</w:t>
-      </w:r>
-      <w:proofErr w:type="spellEnd"/>
-      <w:r>
-        <w:rPr>
-          <w:sz w:val="23"/>
-          <w:szCs w:val="23"/>
-        </w:rPr>
-        <w:t xml:space="preserve">, G., 2021. Machine learning can predict survival of patients with heart failure from serum creatinine and ejection fraction alone. [online] Available at:    </w:t>
+        <w:t xml:space="preserve">Chicco, D. and Jurman, G., 2021. Machine learning can predict survival of patients with heart failure from serum creatinine and ejection fraction alone. [online] Available at:    </w:t>
       </w:r>
       <w:hyperlink r:id="rId19" w:history="1">
         <w:r>
@@ -8478,25 +8627,7 @@
             <w:sz w:val="23"/>
             <w:szCs w:val="23"/>
           </w:rPr>
-          <w:t>https://bmcmedinformdecismak.biomedcen</w:t>
-        </w:r>
-        <w:r>
-          <w:rPr>
-            <w:rStyle w:val="Hyperlink"/>
-            <w:rFonts w:eastAsia="Calibri" w:cs="Calibri"/>
-            <w:sz w:val="23"/>
-            <w:szCs w:val="23"/>
-          </w:rPr>
-          <w:t>t</w:t>
-        </w:r>
-        <w:r>
-          <w:rPr>
-            <w:rStyle w:val="Hyperlink"/>
-            <w:rFonts w:eastAsia="Calibri" w:cs="Calibri"/>
-            <w:sz w:val="23"/>
-            <w:szCs w:val="23"/>
-          </w:rPr>
-          <w:t>ral.com/articles/10.1186/s12911-020-1023-5</w:t>
+          <w:t>https://bmcmedinformdecismak.biomedcentral.com/articles/10.1186/s12911-020-1023-5</w:t>
         </w:r>
       </w:hyperlink>
       <w:r>
@@ -8526,25 +8657,7 @@
           <w:sz w:val="23"/>
           <w:szCs w:val="23"/>
         </w:rPr>
-        <w:t xml:space="preserve">Dr. </w:t>
-      </w:r>
-      <w:proofErr w:type="spellStart"/>
-      <w:r>
-        <w:rPr>
-          <w:rFonts w:cstheme="minorHAnsi"/>
-          <w:sz w:val="23"/>
-          <w:szCs w:val="23"/>
-        </w:rPr>
-        <w:t>Yongli</w:t>
-      </w:r>
-      <w:proofErr w:type="spellEnd"/>
-      <w:r>
-        <w:rPr>
-          <w:rFonts w:cstheme="minorHAnsi"/>
-          <w:sz w:val="23"/>
-          <w:szCs w:val="23"/>
-        </w:rPr>
-        <w:t xml:space="preserve"> Ren; 2021,’Practical Data Science: Data Modelling- Classification 1’, Lecture slides, COSC 2670, RMIT University, Melbourne. </w:t>
+        <w:t xml:space="preserve">Dr. Yongli Ren; 2021,’Practical Data Science: Data Modelling- Classification 1’, Lecture slides, COSC 2670, RMIT University, Melbourne. </w:t>
       </w:r>
     </w:p>
     <w:p>
@@ -8566,25 +8679,7 @@
           <w:sz w:val="23"/>
           <w:szCs w:val="23"/>
         </w:rPr>
-        <w:t xml:space="preserve">Dr. </w:t>
-      </w:r>
-      <w:proofErr w:type="spellStart"/>
-      <w:r>
-        <w:rPr>
-          <w:rFonts w:cstheme="minorHAnsi"/>
-          <w:sz w:val="23"/>
-          <w:szCs w:val="23"/>
-        </w:rPr>
-        <w:t>Yongli</w:t>
-      </w:r>
-      <w:proofErr w:type="spellEnd"/>
-      <w:r>
-        <w:rPr>
-          <w:rFonts w:cstheme="minorHAnsi"/>
-          <w:sz w:val="23"/>
-          <w:szCs w:val="23"/>
-        </w:rPr>
-        <w:t xml:space="preserve"> Ren; 2021,’Practical Data Science: Data Modelling- Classification 2’, Lecture slides, COSC 2670, RMIT University, Melbourne. </w:t>
+        <w:t xml:space="preserve">Dr. Yongli Ren; 2021,’Practical Data Science: Data Modelling- Classification 2’, Lecture slides, COSC 2670, RMIT University, Melbourne. </w:t>
       </w:r>
     </w:p>
     <w:p>
@@ -8606,25 +8701,7 @@
           <w:sz w:val="23"/>
           <w:szCs w:val="23"/>
         </w:rPr>
-        <w:t xml:space="preserve">Dr. </w:t>
-      </w:r>
-      <w:proofErr w:type="spellStart"/>
-      <w:r>
-        <w:rPr>
-          <w:rFonts w:cstheme="minorHAnsi"/>
-          <w:sz w:val="23"/>
-          <w:szCs w:val="23"/>
-        </w:rPr>
-        <w:t>Yongli</w:t>
-      </w:r>
-      <w:proofErr w:type="spellEnd"/>
-      <w:r>
-        <w:rPr>
-          <w:rFonts w:cstheme="minorHAnsi"/>
-          <w:sz w:val="23"/>
-          <w:szCs w:val="23"/>
-        </w:rPr>
-        <w:t xml:space="preserve"> Ren; 2021,’Practical Data Science: Modelling, Lecture slides, COSC 2670, RMIT University, Melbourne. </w:t>
+        <w:t xml:space="preserve">Dr. Yongli Ren; 2021,’Practical Data Science: Modelling, Lecture slides, COSC 2670, RMIT University, Melbourne. </w:t>
       </w:r>
     </w:p>
     <w:p>
@@ -8768,23 +8845,7 @@
           <w:sz w:val="23"/>
           <w:szCs w:val="23"/>
         </w:rPr>
-        <w:t xml:space="preserve">Medium. 2021. </w:t>
-      </w:r>
-      <w:proofErr w:type="spellStart"/>
-      <w:r>
-        <w:rPr>
-          <w:sz w:val="23"/>
-          <w:szCs w:val="23"/>
-        </w:rPr>
-        <w:t>InDepth</w:t>
-      </w:r>
-      <w:proofErr w:type="spellEnd"/>
-      <w:r>
-        <w:rPr>
-          <w:sz w:val="23"/>
-          <w:szCs w:val="23"/>
-        </w:rPr>
-        <w:t xml:space="preserve">: Parameter tuning for Decision Tree. [online] Available at: </w:t>
+        <w:t xml:space="preserve">Medium. 2021. InDepth: Parameter tuning for Decision Tree. [online] Available at: </w:t>
       </w:r>
       <w:hyperlink r:id="rId23" w:history="1">
         <w:r>
@@ -8826,27 +8887,7 @@
           <w:szCs w:val="23"/>
           <w:lang w:eastAsia="en-GB"/>
         </w:rPr>
-        <w:t xml:space="preserve">Medium. 2021. KNN Algorithm: </w:t>
-      </w:r>
-      <w:proofErr w:type="spellStart"/>
-      <w:r>
-        <w:rPr>
-          <w:rFonts w:ascii="Times New Roman" w:eastAsia="Times New Roman" w:hAnsi="Times New Roman"/>
-          <w:sz w:val="23"/>
-          <w:szCs w:val="23"/>
-          <w:lang w:eastAsia="en-GB"/>
-        </w:rPr>
-        <w:t>What?When?Why?How</w:t>
-      </w:r>
-      <w:proofErr w:type="spellEnd"/>
-      <w:r>
-        <w:rPr>
-          <w:rFonts w:ascii="Times New Roman" w:eastAsia="Times New Roman" w:hAnsi="Times New Roman"/>
-          <w:sz w:val="23"/>
-          <w:szCs w:val="23"/>
-          <w:lang w:eastAsia="en-GB"/>
-        </w:rPr>
-        <w:t xml:space="preserve">?. [online] Available at: </w:t>
+        <w:t xml:space="preserve">Medium. 2021. KNN Algorithm: What?When?Why?How?. [online] Available at: </w:t>
       </w:r>
       <w:hyperlink r:id="rId24" w:anchor=":~:text=KNN%20is%20one%20of%20the%20simplest%20forms%20of,we%20have%20a%20dataset%20of%20tomatoes%20and%20bananas" w:history="1">
         <w:r>
@@ -8887,23 +8928,7 @@
           <w:sz w:val="23"/>
           <w:szCs w:val="23"/>
         </w:rPr>
-        <w:t xml:space="preserve">Nickmccullum.com. 2021. How </w:t>
-      </w:r>
-      <w:proofErr w:type="gramStart"/>
-      <w:r>
-        <w:rPr>
-          <w:sz w:val="23"/>
-          <w:szCs w:val="23"/>
-        </w:rPr>
-        <w:t>To</w:t>
-      </w:r>
-      <w:proofErr w:type="gramEnd"/>
-      <w:r>
-        <w:rPr>
-          <w:sz w:val="23"/>
-          <w:szCs w:val="23"/>
-        </w:rPr>
-        <w:t xml:space="preserve"> Create Boxplots in Python Using Matplotlib. [online] Available at: </w:t>
+        <w:t xml:space="preserve">Nickmccullum.com. 2021. How To Create Boxplots in Python Using Matplotlib. [online] Available at: </w:t>
       </w:r>
       <w:hyperlink r:id="rId25" w:history="1">
         <w:r>
@@ -8941,23 +8966,7 @@
           <w:sz w:val="23"/>
           <w:szCs w:val="23"/>
         </w:rPr>
-        <w:t xml:space="preserve">Seaborn.pydata.org. 2021. </w:t>
-      </w:r>
-      <w:proofErr w:type="spellStart"/>
-      <w:r>
-        <w:rPr>
-          <w:sz w:val="23"/>
-          <w:szCs w:val="23"/>
-        </w:rPr>
-        <w:t>seaborn.barplot</w:t>
-      </w:r>
-      <w:proofErr w:type="spellEnd"/>
-      <w:r>
-        <w:rPr>
-          <w:sz w:val="23"/>
-          <w:szCs w:val="23"/>
-        </w:rPr>
-        <w:t xml:space="preserve"> — seaborn 0.11.1 documentation. [online] Available at: </w:t>
+        <w:t xml:space="preserve">Seaborn.pydata.org. 2021. seaborn.barplot — seaborn 0.11.1 documentation. [online] Available at: </w:t>
       </w:r>
       <w:hyperlink r:id="rId26" w:history="1">
         <w:r>
@@ -8990,53 +8999,12 @@
           <w:szCs w:val="23"/>
         </w:rPr>
       </w:pPr>
-      <w:proofErr w:type="spellStart"/>
       <w:r>
         <w:rPr>
           <w:sz w:val="23"/>
           <w:szCs w:val="23"/>
         </w:rPr>
-        <w:t>Vegibit</w:t>
-      </w:r>
-      <w:proofErr w:type="spellEnd"/>
-      <w:r>
-        <w:rPr>
-          <w:sz w:val="23"/>
-          <w:szCs w:val="23"/>
-        </w:rPr>
-        <w:t xml:space="preserve">. 2021. Matplotlib In </w:t>
-      </w:r>
-      <w:proofErr w:type="spellStart"/>
-      <w:r>
-        <w:rPr>
-          <w:sz w:val="23"/>
-          <w:szCs w:val="23"/>
-        </w:rPr>
-        <w:t>Jupyter</w:t>
-      </w:r>
-      <w:proofErr w:type="spellEnd"/>
-      <w:r>
-        <w:rPr>
-          <w:sz w:val="23"/>
-          <w:szCs w:val="23"/>
-        </w:rPr>
-        <w:t xml:space="preserve"> Notebook - </w:t>
-      </w:r>
-      <w:proofErr w:type="spellStart"/>
-      <w:r>
-        <w:rPr>
-          <w:sz w:val="23"/>
-          <w:szCs w:val="23"/>
-        </w:rPr>
-        <w:t>Vegibit</w:t>
-      </w:r>
-      <w:proofErr w:type="spellEnd"/>
-      <w:r>
-        <w:rPr>
-          <w:sz w:val="23"/>
-          <w:szCs w:val="23"/>
-        </w:rPr>
-        <w:t xml:space="preserve">. [online] Available at: </w:t>
+        <w:t xml:space="preserve">Vegibit. 2021. Matplotlib In Jupyter Notebook - Vegibit. [online] Available at: </w:t>
       </w:r>
       <w:hyperlink r:id="rId27" w:history="1">
         <w:r>
@@ -9080,7 +9048,7 @@
 </file>
 
 <file path=word/endnotes.xml><?xml version="1.0" encoding="utf-8"?>
-<w:endnotes xmlns:wpc="http://schemas.microsoft.com/office/word/2010/wordprocessingCanvas" xmlns:cx="http://schemas.microsoft.com/office/drawing/2014/chartex" xmlns:cx1="http://schemas.microsoft.com/office/drawing/2015/9/8/chartex" xmlns:cx2="http://schemas.microsoft.com/office/drawing/2015/10/21/chartex" xmlns:cx3="http://schemas.microsoft.com/office/drawing/2016/5/9/chartex" xmlns:cx4="http://schemas.microsoft.com/office/drawing/2016/5/10/chartex" xmlns:cx5="http://schemas.microsoft.com/office/drawing/2016/5/11/chartex" xmlns:cx6="http://schemas.microsoft.com/office/drawing/2016/5/12/chartex" xmlns:cx7="http://schemas.microsoft.com/office/drawing/2016/5/13/chartex" xmlns:cx8="http://schemas.microsoft.com/office/drawing/2016/5/14/chartex" xmlns:mc="http://schemas.openxmlformats.org/markup-compatibility/2006" xmlns:aink="http://schemas.microsoft.com/office/drawing/2016/ink" xmlns:am3d="http://schemas.microsoft.com/office/drawing/2017/model3d" xmlns:o="urn:schemas-microsoft-com:office:office" xmlns:r="http://schemas.openxmlformats.org/officeDocument/2006/relationships" xmlns:m="http://schemas.openxmlformats.org/officeDocument/2006/math" xmlns:v="urn:schemas-microsoft-com:vml" xmlns:wp14="http://schemas.microsoft.com/office/word/2010/wordprocessingDrawing" xmlns:wp="http://schemas.openxmlformats.org/drawingml/2006/wordprocessingDrawing" xmlns:w10="urn:schemas-microsoft-com:office:word" xmlns:w="http://schemas.openxmlformats.org/wordprocessingml/2006/main" xmlns:w14="http://schemas.microsoft.com/office/word/2010/wordml" xmlns:w15="http://schemas.microsoft.com/office/word/2012/wordml" xmlns:w16cex="http://schemas.microsoft.com/office/word/2018/wordml/cex" xmlns:w16cid="http://schemas.microsoft.com/office/word/2016/wordml/cid" xmlns:w16="http://schemas.microsoft.com/office/word/2018/wordml" xmlns:w16sdtdh="http://schemas.microsoft.com/office/word/2020/wordml/sdtdatahash" xmlns:w16se="http://schemas.microsoft.com/office/word/2015/wordml/symex" xmlns:wpg="http://schemas.microsoft.com/office/word/2010/wordprocessingGroup" xmlns:wpi="http://schemas.microsoft.com/office/word/2010/wordprocessingInk" xmlns:wne="http://schemas.microsoft.com/office/word/2006/wordml" xmlns:wps="http://schemas.microsoft.com/office/word/2010/wordprocessingShape" mc:Ignorable="w14 w15 w16se w16cid w16 w16cex w16sdtdh wp14">
+<w:endnotes xmlns:wpc="http://schemas.microsoft.com/office/word/2010/wordprocessingCanvas" xmlns:cx="http://schemas.microsoft.com/office/drawing/2014/chartex" xmlns:cx1="http://schemas.microsoft.com/office/drawing/2015/9/8/chartex" xmlns:cx2="http://schemas.microsoft.com/office/drawing/2015/10/21/chartex" xmlns:cx3="http://schemas.microsoft.com/office/drawing/2016/5/9/chartex" xmlns:cx4="http://schemas.microsoft.com/office/drawing/2016/5/10/chartex" xmlns:cx5="http://schemas.microsoft.com/office/drawing/2016/5/11/chartex" xmlns:cx6="http://schemas.microsoft.com/office/drawing/2016/5/12/chartex" xmlns:cx7="http://schemas.microsoft.com/office/drawing/2016/5/13/chartex" xmlns:cx8="http://schemas.microsoft.com/office/drawing/2016/5/14/chartex" xmlns:mc="http://schemas.openxmlformats.org/markup-compatibility/2006" xmlns:aink="http://schemas.microsoft.com/office/drawing/2016/ink" xmlns:am3d="http://schemas.microsoft.com/office/drawing/2017/model3d" xmlns:o="urn:schemas-microsoft-com:office:office" xmlns:r="http://schemas.openxmlformats.org/officeDocument/2006/relationships" xmlns:m="http://schemas.openxmlformats.org/officeDocument/2006/math" xmlns:v="urn:schemas-microsoft-com:vml" xmlns:wp14="http://schemas.microsoft.com/office/word/2010/wordprocessingDrawing" xmlns:wp="http://schemas.openxmlformats.org/drawingml/2006/wordprocessingDrawing" xmlns:w10="urn:schemas-microsoft-com:office:word" xmlns:w="http://schemas.openxmlformats.org/wordprocessingml/2006/main" xmlns:w14="http://schemas.microsoft.com/office/word/2010/wordml" xmlns:w15="http://schemas.microsoft.com/office/word/2012/wordml" xmlns:w16cex="http://schemas.microsoft.com/office/word/2018/wordml/cex" xmlns:w16cid="http://schemas.microsoft.com/office/word/2016/wordml/cid" xmlns:w16="http://schemas.microsoft.com/office/word/2018/wordml" xmlns:w16se="http://schemas.microsoft.com/office/word/2015/wordml/symex" xmlns:wpg="http://schemas.microsoft.com/office/word/2010/wordprocessingGroup" xmlns:wpi="http://schemas.microsoft.com/office/word/2010/wordprocessingInk" xmlns:wne="http://schemas.microsoft.com/office/word/2006/wordml" xmlns:wps="http://schemas.microsoft.com/office/word/2010/wordprocessingShape" mc:Ignorable="w14 w15 w16se w16cid w16 w16cex wp14">
   <w:endnote w:type="separator" w:id="-1">
     <w:p>
       <w:pPr>
@@ -9105,7 +9073,7 @@
 </file>
 
 <file path=word/footer1.xml><?xml version="1.0" encoding="utf-8"?>
-<w:ftr xmlns:wpc="http://schemas.microsoft.com/office/word/2010/wordprocessingCanvas" xmlns:cx="http://schemas.microsoft.com/office/drawing/2014/chartex" xmlns:cx1="http://schemas.microsoft.com/office/drawing/2015/9/8/chartex" xmlns:cx2="http://schemas.microsoft.com/office/drawing/2015/10/21/chartex" xmlns:cx3="http://schemas.microsoft.com/office/drawing/2016/5/9/chartex" xmlns:cx4="http://schemas.microsoft.com/office/drawing/2016/5/10/chartex" xmlns:cx5="http://schemas.microsoft.com/office/drawing/2016/5/11/chartex" xmlns:cx6="http://schemas.microsoft.com/office/drawing/2016/5/12/chartex" xmlns:cx7="http://schemas.microsoft.com/office/drawing/2016/5/13/chartex" xmlns:cx8="http://schemas.microsoft.com/office/drawing/2016/5/14/chartex" xmlns:mc="http://schemas.openxmlformats.org/markup-compatibility/2006" xmlns:aink="http://schemas.microsoft.com/office/drawing/2016/ink" xmlns:am3d="http://schemas.microsoft.com/office/drawing/2017/model3d" xmlns:o="urn:schemas-microsoft-com:office:office" xmlns:r="http://schemas.openxmlformats.org/officeDocument/2006/relationships" xmlns:m="http://schemas.openxmlformats.org/officeDocument/2006/math" xmlns:v="urn:schemas-microsoft-com:vml" xmlns:wp14="http://schemas.microsoft.com/office/word/2010/wordprocessingDrawing" xmlns:wp="http://schemas.openxmlformats.org/drawingml/2006/wordprocessingDrawing" xmlns:w10="urn:schemas-microsoft-com:office:word" xmlns:w="http://schemas.openxmlformats.org/wordprocessingml/2006/main" xmlns:w14="http://schemas.microsoft.com/office/word/2010/wordml" xmlns:w15="http://schemas.microsoft.com/office/word/2012/wordml" xmlns:w16cex="http://schemas.microsoft.com/office/word/2018/wordml/cex" xmlns:w16cid="http://schemas.microsoft.com/office/word/2016/wordml/cid" xmlns:w16="http://schemas.microsoft.com/office/word/2018/wordml" xmlns:w16sdtdh="http://schemas.microsoft.com/office/word/2020/wordml/sdtdatahash" xmlns:w16se="http://schemas.microsoft.com/office/word/2015/wordml/symex" xmlns:wpg="http://schemas.microsoft.com/office/word/2010/wordprocessingGroup" xmlns:wpi="http://schemas.microsoft.com/office/word/2010/wordprocessingInk" xmlns:wne="http://schemas.microsoft.com/office/word/2006/wordml" xmlns:wps="http://schemas.microsoft.com/office/word/2010/wordprocessingShape" mc:Ignorable="w14 w15 w16se w16cid w16 w16cex w16sdtdh wp14">
+<w:ftr xmlns:wpc="http://schemas.microsoft.com/office/word/2010/wordprocessingCanvas" xmlns:cx="http://schemas.microsoft.com/office/drawing/2014/chartex" xmlns:cx1="http://schemas.microsoft.com/office/drawing/2015/9/8/chartex" xmlns:cx2="http://schemas.microsoft.com/office/drawing/2015/10/21/chartex" xmlns:cx3="http://schemas.microsoft.com/office/drawing/2016/5/9/chartex" xmlns:cx4="http://schemas.microsoft.com/office/drawing/2016/5/10/chartex" xmlns:cx5="http://schemas.microsoft.com/office/drawing/2016/5/11/chartex" xmlns:cx6="http://schemas.microsoft.com/office/drawing/2016/5/12/chartex" xmlns:cx7="http://schemas.microsoft.com/office/drawing/2016/5/13/chartex" xmlns:cx8="http://schemas.microsoft.com/office/drawing/2016/5/14/chartex" xmlns:mc="http://schemas.openxmlformats.org/markup-compatibility/2006" xmlns:aink="http://schemas.microsoft.com/office/drawing/2016/ink" xmlns:am3d="http://schemas.microsoft.com/office/drawing/2017/model3d" xmlns:o="urn:schemas-microsoft-com:office:office" xmlns:r="http://schemas.openxmlformats.org/officeDocument/2006/relationships" xmlns:m="http://schemas.openxmlformats.org/officeDocument/2006/math" xmlns:v="urn:schemas-microsoft-com:vml" xmlns:wp14="http://schemas.microsoft.com/office/word/2010/wordprocessingDrawing" xmlns:wp="http://schemas.openxmlformats.org/drawingml/2006/wordprocessingDrawing" xmlns:w10="urn:schemas-microsoft-com:office:word" xmlns:w="http://schemas.openxmlformats.org/wordprocessingml/2006/main" xmlns:w14="http://schemas.microsoft.com/office/word/2010/wordml" xmlns:w15="http://schemas.microsoft.com/office/word/2012/wordml" xmlns:w16cex="http://schemas.microsoft.com/office/word/2018/wordml/cex" xmlns:w16cid="http://schemas.microsoft.com/office/word/2016/wordml/cid" xmlns:w16="http://schemas.microsoft.com/office/word/2018/wordml" xmlns:w16se="http://schemas.microsoft.com/office/word/2015/wordml/symex" xmlns:wpg="http://schemas.microsoft.com/office/word/2010/wordprocessingGroup" xmlns:wpi="http://schemas.microsoft.com/office/word/2010/wordprocessingInk" xmlns:wne="http://schemas.microsoft.com/office/word/2006/wordml" xmlns:wps="http://schemas.microsoft.com/office/word/2010/wordprocessingShape" mc:Ignorable="w14 w15 w16se w16cid w16 w16cex wp14">
   <w:sdt>
     <w:sdtPr>
       <w:rPr>
@@ -9162,7 +9130,7 @@
 </file>
 
 <file path=word/footer2.xml><?xml version="1.0" encoding="utf-8"?>
-<w:ftr xmlns:wpc="http://schemas.microsoft.com/office/word/2010/wordprocessingCanvas" xmlns:cx="http://schemas.microsoft.com/office/drawing/2014/chartex" xmlns:cx1="http://schemas.microsoft.com/office/drawing/2015/9/8/chartex" xmlns:cx2="http://schemas.microsoft.com/office/drawing/2015/10/21/chartex" xmlns:cx3="http://schemas.microsoft.com/office/drawing/2016/5/9/chartex" xmlns:cx4="http://schemas.microsoft.com/office/drawing/2016/5/10/chartex" xmlns:cx5="http://schemas.microsoft.com/office/drawing/2016/5/11/chartex" xmlns:cx6="http://schemas.microsoft.com/office/drawing/2016/5/12/chartex" xmlns:cx7="http://schemas.microsoft.com/office/drawing/2016/5/13/chartex" xmlns:cx8="http://schemas.microsoft.com/office/drawing/2016/5/14/chartex" xmlns:mc="http://schemas.openxmlformats.org/markup-compatibility/2006" xmlns:aink="http://schemas.microsoft.com/office/drawing/2016/ink" xmlns:am3d="http://schemas.microsoft.com/office/drawing/2017/model3d" xmlns:o="urn:schemas-microsoft-com:office:office" xmlns:r="http://schemas.openxmlformats.org/officeDocument/2006/relationships" xmlns:m="http://schemas.openxmlformats.org/officeDocument/2006/math" xmlns:v="urn:schemas-microsoft-com:vml" xmlns:wp14="http://schemas.microsoft.com/office/word/2010/wordprocessingDrawing" xmlns:wp="http://schemas.openxmlformats.org/drawingml/2006/wordprocessingDrawing" xmlns:w10="urn:schemas-microsoft-com:office:word" xmlns:w="http://schemas.openxmlformats.org/wordprocessingml/2006/main" xmlns:w14="http://schemas.microsoft.com/office/word/2010/wordml" xmlns:w15="http://schemas.microsoft.com/office/word/2012/wordml" xmlns:w16cex="http://schemas.microsoft.com/office/word/2018/wordml/cex" xmlns:w16cid="http://schemas.microsoft.com/office/word/2016/wordml/cid" xmlns:w16="http://schemas.microsoft.com/office/word/2018/wordml" xmlns:w16sdtdh="http://schemas.microsoft.com/office/word/2020/wordml/sdtdatahash" xmlns:w16se="http://schemas.microsoft.com/office/word/2015/wordml/symex" xmlns:wpg="http://schemas.microsoft.com/office/word/2010/wordprocessingGroup" xmlns:wpi="http://schemas.microsoft.com/office/word/2010/wordprocessingInk" xmlns:wne="http://schemas.microsoft.com/office/word/2006/wordml" xmlns:wps="http://schemas.microsoft.com/office/word/2010/wordprocessingShape" mc:Ignorable="w14 w15 w16se w16cid w16 w16cex w16sdtdh wp14">
+<w:ftr xmlns:wpc="http://schemas.microsoft.com/office/word/2010/wordprocessingCanvas" xmlns:cx="http://schemas.microsoft.com/office/drawing/2014/chartex" xmlns:cx1="http://schemas.microsoft.com/office/drawing/2015/9/8/chartex" xmlns:cx2="http://schemas.microsoft.com/office/drawing/2015/10/21/chartex" xmlns:cx3="http://schemas.microsoft.com/office/drawing/2016/5/9/chartex" xmlns:cx4="http://schemas.microsoft.com/office/drawing/2016/5/10/chartex" xmlns:cx5="http://schemas.microsoft.com/office/drawing/2016/5/11/chartex" xmlns:cx6="http://schemas.microsoft.com/office/drawing/2016/5/12/chartex" xmlns:cx7="http://schemas.microsoft.com/office/drawing/2016/5/13/chartex" xmlns:cx8="http://schemas.microsoft.com/office/drawing/2016/5/14/chartex" xmlns:mc="http://schemas.openxmlformats.org/markup-compatibility/2006" xmlns:aink="http://schemas.microsoft.com/office/drawing/2016/ink" xmlns:am3d="http://schemas.microsoft.com/office/drawing/2017/model3d" xmlns:o="urn:schemas-microsoft-com:office:office" xmlns:r="http://schemas.openxmlformats.org/officeDocument/2006/relationships" xmlns:m="http://schemas.openxmlformats.org/officeDocument/2006/math" xmlns:v="urn:schemas-microsoft-com:vml" xmlns:wp14="http://schemas.microsoft.com/office/word/2010/wordprocessingDrawing" xmlns:wp="http://schemas.openxmlformats.org/drawingml/2006/wordprocessingDrawing" xmlns:w10="urn:schemas-microsoft-com:office:word" xmlns:w="http://schemas.openxmlformats.org/wordprocessingml/2006/main" xmlns:w14="http://schemas.microsoft.com/office/word/2010/wordml" xmlns:w15="http://schemas.microsoft.com/office/word/2012/wordml" xmlns:w16cex="http://schemas.microsoft.com/office/word/2018/wordml/cex" xmlns:w16cid="http://schemas.microsoft.com/office/word/2016/wordml/cid" xmlns:w16="http://schemas.microsoft.com/office/word/2018/wordml" xmlns:w16se="http://schemas.microsoft.com/office/word/2015/wordml/symex" xmlns:wpg="http://schemas.microsoft.com/office/word/2010/wordprocessingGroup" xmlns:wpi="http://schemas.microsoft.com/office/word/2010/wordprocessingInk" xmlns:wne="http://schemas.microsoft.com/office/word/2006/wordml" xmlns:wps="http://schemas.microsoft.com/office/word/2010/wordprocessingShape" mc:Ignorable="w14 w15 w16se w16cid w16 w16cex wp14">
   <w:sdt>
     <w:sdtPr>
       <w:rPr>
@@ -9232,7 +9200,7 @@
 </file>
 
 <file path=word/footnotes.xml><?xml version="1.0" encoding="utf-8"?>
-<w:footnotes xmlns:wpc="http://schemas.microsoft.com/office/word/2010/wordprocessingCanvas" xmlns:cx="http://schemas.microsoft.com/office/drawing/2014/chartex" xmlns:cx1="http://schemas.microsoft.com/office/drawing/2015/9/8/chartex" xmlns:cx2="http://schemas.microsoft.com/office/drawing/2015/10/21/chartex" xmlns:cx3="http://schemas.microsoft.com/office/drawing/2016/5/9/chartex" xmlns:cx4="http://schemas.microsoft.com/office/drawing/2016/5/10/chartex" xmlns:cx5="http://schemas.microsoft.com/office/drawing/2016/5/11/chartex" xmlns:cx6="http://schemas.microsoft.com/office/drawing/2016/5/12/chartex" xmlns:cx7="http://schemas.microsoft.com/office/drawing/2016/5/13/chartex" xmlns:cx8="http://schemas.microsoft.com/office/drawing/2016/5/14/chartex" xmlns:mc="http://schemas.openxmlformats.org/markup-compatibility/2006" xmlns:aink="http://schemas.microsoft.com/office/drawing/2016/ink" xmlns:am3d="http://schemas.microsoft.com/office/drawing/2017/model3d" xmlns:o="urn:schemas-microsoft-com:office:office" xmlns:r="http://schemas.openxmlformats.org/officeDocument/2006/relationships" xmlns:m="http://schemas.openxmlformats.org/officeDocument/2006/math" xmlns:v="urn:schemas-microsoft-com:vml" xmlns:wp14="http://schemas.microsoft.com/office/word/2010/wordprocessingDrawing" xmlns:wp="http://schemas.openxmlformats.org/drawingml/2006/wordprocessingDrawing" xmlns:w10="urn:schemas-microsoft-com:office:word" xmlns:w="http://schemas.openxmlformats.org/wordprocessingml/2006/main" xmlns:w14="http://schemas.microsoft.com/office/word/2010/wordml" xmlns:w15="http://schemas.microsoft.com/office/word/2012/wordml" xmlns:w16cex="http://schemas.microsoft.com/office/word/2018/wordml/cex" xmlns:w16cid="http://schemas.microsoft.com/office/word/2016/wordml/cid" xmlns:w16="http://schemas.microsoft.com/office/word/2018/wordml" xmlns:w16sdtdh="http://schemas.microsoft.com/office/word/2020/wordml/sdtdatahash" xmlns:w16se="http://schemas.microsoft.com/office/word/2015/wordml/symex" xmlns:wpg="http://schemas.microsoft.com/office/word/2010/wordprocessingGroup" xmlns:wpi="http://schemas.microsoft.com/office/word/2010/wordprocessingInk" xmlns:wne="http://schemas.microsoft.com/office/word/2006/wordml" xmlns:wps="http://schemas.microsoft.com/office/word/2010/wordprocessingShape" mc:Ignorable="w14 w15 w16se w16cid w16 w16cex w16sdtdh wp14">
+<w:footnotes xmlns:wpc="http://schemas.microsoft.com/office/word/2010/wordprocessingCanvas" xmlns:cx="http://schemas.microsoft.com/office/drawing/2014/chartex" xmlns:cx1="http://schemas.microsoft.com/office/drawing/2015/9/8/chartex" xmlns:cx2="http://schemas.microsoft.com/office/drawing/2015/10/21/chartex" xmlns:cx3="http://schemas.microsoft.com/office/drawing/2016/5/9/chartex" xmlns:cx4="http://schemas.microsoft.com/office/drawing/2016/5/10/chartex" xmlns:cx5="http://schemas.microsoft.com/office/drawing/2016/5/11/chartex" xmlns:cx6="http://schemas.microsoft.com/office/drawing/2016/5/12/chartex" xmlns:cx7="http://schemas.microsoft.com/office/drawing/2016/5/13/chartex" xmlns:cx8="http://schemas.microsoft.com/office/drawing/2016/5/14/chartex" xmlns:mc="http://schemas.openxmlformats.org/markup-compatibility/2006" xmlns:aink="http://schemas.microsoft.com/office/drawing/2016/ink" xmlns:am3d="http://schemas.microsoft.com/office/drawing/2017/model3d" xmlns:o="urn:schemas-microsoft-com:office:office" xmlns:r="http://schemas.openxmlformats.org/officeDocument/2006/relationships" xmlns:m="http://schemas.openxmlformats.org/officeDocument/2006/math" xmlns:v="urn:schemas-microsoft-com:vml" xmlns:wp14="http://schemas.microsoft.com/office/word/2010/wordprocessingDrawing" xmlns:wp="http://schemas.openxmlformats.org/drawingml/2006/wordprocessingDrawing" xmlns:w10="urn:schemas-microsoft-com:office:word" xmlns:w="http://schemas.openxmlformats.org/wordprocessingml/2006/main" xmlns:w14="http://schemas.microsoft.com/office/word/2010/wordml" xmlns:w15="http://schemas.microsoft.com/office/word/2012/wordml" xmlns:w16cex="http://schemas.microsoft.com/office/word/2018/wordml/cex" xmlns:w16cid="http://schemas.microsoft.com/office/word/2016/wordml/cid" xmlns:w16="http://schemas.microsoft.com/office/word/2018/wordml" xmlns:w16se="http://schemas.microsoft.com/office/word/2015/wordml/symex" xmlns:wpg="http://schemas.microsoft.com/office/word/2010/wordprocessingGroup" xmlns:wpi="http://schemas.microsoft.com/office/word/2010/wordprocessingInk" xmlns:wne="http://schemas.microsoft.com/office/word/2006/wordml" xmlns:wps="http://schemas.microsoft.com/office/word/2010/wordprocessingShape" mc:Ignorable="w14 w15 w16se w16cid w16 w16cex wp14">
   <w:footnote w:type="separator" w:id="-1">
     <w:p>
       <w:pPr>
@@ -9257,7 +9225,7 @@
 </file>
 
 <file path=word/header1.xml><?xml version="1.0" encoding="utf-8"?>
-<w:hdr xmlns:wpc="http://schemas.microsoft.com/office/word/2010/wordprocessingCanvas" xmlns:cx="http://schemas.microsoft.com/office/drawing/2014/chartex" xmlns:cx1="http://schemas.microsoft.com/office/drawing/2015/9/8/chartex" xmlns:cx2="http://schemas.microsoft.com/office/drawing/2015/10/21/chartex" xmlns:cx3="http://schemas.microsoft.com/office/drawing/2016/5/9/chartex" xmlns:cx4="http://schemas.microsoft.com/office/drawing/2016/5/10/chartex" xmlns:cx5="http://schemas.microsoft.com/office/drawing/2016/5/11/chartex" xmlns:cx6="http://schemas.microsoft.com/office/drawing/2016/5/12/chartex" xmlns:cx7="http://schemas.microsoft.com/office/drawing/2016/5/13/chartex" xmlns:cx8="http://schemas.microsoft.com/office/drawing/2016/5/14/chartex" xmlns:mc="http://schemas.openxmlformats.org/markup-compatibility/2006" xmlns:aink="http://schemas.microsoft.com/office/drawing/2016/ink" xmlns:am3d="http://schemas.microsoft.com/office/drawing/2017/model3d" xmlns:o="urn:schemas-microsoft-com:office:office" xmlns:r="http://schemas.openxmlformats.org/officeDocument/2006/relationships" xmlns:m="http://schemas.openxmlformats.org/officeDocument/2006/math" xmlns:v="urn:schemas-microsoft-com:vml" xmlns:wp14="http://schemas.microsoft.com/office/word/2010/wordprocessingDrawing" xmlns:wp="http://schemas.openxmlformats.org/drawingml/2006/wordprocessingDrawing" xmlns:w10="urn:schemas-microsoft-com:office:word" xmlns:w="http://schemas.openxmlformats.org/wordprocessingml/2006/main" xmlns:w14="http://schemas.microsoft.com/office/word/2010/wordml" xmlns:w15="http://schemas.microsoft.com/office/word/2012/wordml" xmlns:w16cex="http://schemas.microsoft.com/office/word/2018/wordml/cex" xmlns:w16cid="http://schemas.microsoft.com/office/word/2016/wordml/cid" xmlns:w16="http://schemas.microsoft.com/office/word/2018/wordml" xmlns:w16sdtdh="http://schemas.microsoft.com/office/word/2020/wordml/sdtdatahash" xmlns:w16se="http://schemas.microsoft.com/office/word/2015/wordml/symex" xmlns:wpg="http://schemas.microsoft.com/office/word/2010/wordprocessingGroup" xmlns:wpi="http://schemas.microsoft.com/office/word/2010/wordprocessingInk" xmlns:wne="http://schemas.microsoft.com/office/word/2006/wordml" xmlns:wps="http://schemas.microsoft.com/office/word/2010/wordprocessingShape" mc:Ignorable="w14 w15 w16se w16cid w16 w16cex w16sdtdh wp14">
+<w:hdr xmlns:wpc="http://schemas.microsoft.com/office/word/2010/wordprocessingCanvas" xmlns:cx="http://schemas.microsoft.com/office/drawing/2014/chartex" xmlns:cx1="http://schemas.microsoft.com/office/drawing/2015/9/8/chartex" xmlns:cx2="http://schemas.microsoft.com/office/drawing/2015/10/21/chartex" xmlns:cx3="http://schemas.microsoft.com/office/drawing/2016/5/9/chartex" xmlns:cx4="http://schemas.microsoft.com/office/drawing/2016/5/10/chartex" xmlns:cx5="http://schemas.microsoft.com/office/drawing/2016/5/11/chartex" xmlns:cx6="http://schemas.microsoft.com/office/drawing/2016/5/12/chartex" xmlns:cx7="http://schemas.microsoft.com/office/drawing/2016/5/13/chartex" xmlns:cx8="http://schemas.microsoft.com/office/drawing/2016/5/14/chartex" xmlns:mc="http://schemas.openxmlformats.org/markup-compatibility/2006" xmlns:aink="http://schemas.microsoft.com/office/drawing/2016/ink" xmlns:am3d="http://schemas.microsoft.com/office/drawing/2017/model3d" xmlns:o="urn:schemas-microsoft-com:office:office" xmlns:r="http://schemas.openxmlformats.org/officeDocument/2006/relationships" xmlns:m="http://schemas.openxmlformats.org/officeDocument/2006/math" xmlns:v="urn:schemas-microsoft-com:vml" xmlns:wp14="http://schemas.microsoft.com/office/word/2010/wordprocessingDrawing" xmlns:wp="http://schemas.openxmlformats.org/drawingml/2006/wordprocessingDrawing" xmlns:w10="urn:schemas-microsoft-com:office:word" xmlns:w="http://schemas.openxmlformats.org/wordprocessingml/2006/main" xmlns:w14="http://schemas.microsoft.com/office/word/2010/wordml" xmlns:w15="http://schemas.microsoft.com/office/word/2012/wordml" xmlns:w16cex="http://schemas.microsoft.com/office/word/2018/wordml/cex" xmlns:w16cid="http://schemas.microsoft.com/office/word/2016/wordml/cid" xmlns:w16="http://schemas.microsoft.com/office/word/2018/wordml" xmlns:w16se="http://schemas.microsoft.com/office/word/2015/wordml/symex" xmlns:wpg="http://schemas.microsoft.com/office/word/2010/wordprocessingGroup" xmlns:wpi="http://schemas.microsoft.com/office/word/2010/wordprocessingInk" xmlns:wne="http://schemas.microsoft.com/office/word/2006/wordml" xmlns:wps="http://schemas.microsoft.com/office/word/2010/wordprocessingShape" mc:Ignorable="w14 w15 w16se w16cid w16 w16cex wp14">
   <w:p>
     <w:pPr>
       <w:pStyle w:val="Header"/>
@@ -9345,6 +9313,39 @@
         <w:szCs w:val="24"/>
         <w:lang w:eastAsia="en-GB"/>
       </w:rPr>
+      <w:instrText xml:space="preserve"> INCLUDEPICTURE  "\\\\var\\folders\\y7\\jdffly3s0vb43vl23jnq31y80000gn\\T\\com.microsoft.Word\\WebArchiveCopyPasteTempFiles\\page1image17677344" \* MERGEFORMATINET </w:instrText>
+    </w:r>
+    <w:r>
+      <w:rPr>
+        <w:rFonts w:ascii="Times New Roman" w:eastAsia="Times New Roman" w:hAnsi="Times New Roman"/>
+        <w:noProof/>
+        <w:color w:val="auto"/>
+        <w:sz w:val="24"/>
+        <w:szCs w:val="24"/>
+        <w:lang w:eastAsia="en-GB"/>
+      </w:rPr>
+      <w:fldChar w:fldCharType="separate"/>
+    </w:r>
+    <w:r>
+      <w:rPr>
+        <w:rFonts w:ascii="Times New Roman" w:eastAsia="Times New Roman" w:hAnsi="Times New Roman"/>
+        <w:noProof/>
+        <w:color w:val="auto"/>
+        <w:sz w:val="24"/>
+        <w:szCs w:val="24"/>
+        <w:lang w:eastAsia="en-GB"/>
+      </w:rPr>
+      <w:fldChar w:fldCharType="begin"/>
+    </w:r>
+    <w:r>
+      <w:rPr>
+        <w:rFonts w:ascii="Times New Roman" w:eastAsia="Times New Roman" w:hAnsi="Times New Roman"/>
+        <w:noProof/>
+        <w:color w:val="auto"/>
+        <w:sz w:val="24"/>
+        <w:szCs w:val="24"/>
+        <w:lang w:eastAsia="en-GB"/>
+      </w:rPr>
       <w:instrText xml:space="preserve"> </w:instrText>
     </w:r>
     <w:r>
@@ -9356,7 +9357,7 @@
         <w:szCs w:val="24"/>
         <w:lang w:eastAsia="en-GB"/>
       </w:rPr>
-      <w:instrText>INCLUDEPICTURE  "\\\\var\\folders\\y7\\jdffly3s0vb43vl23jnq31y80000gn\\T\\com.microsoft.Word\\WebArchiveCopyPasteTempFiles\\page1image17677344" \* MERGEFORMATINET</w:instrText>
+      <w:instrText>INCLUDEPICTURE  "/var\\folders\\y7\\jdffly3s0vb43vl23jnq31y80000gn\\T\\com.microsoft.Word\\WebArchiveCopyPasteTempFiles\\page1image17677344" \* MERGEFORMATINET</w:instrText>
     </w:r>
     <w:r>
       <w:rPr>
@@ -9409,10 +9410,21 @@
           <v:path o:extrusionok="f" gradientshapeok="t" o:connecttype="rect"/>
           <o:lock v:ext="edit" aspectratio="t"/>
         </v:shapetype>
-        <v:shape id="_x0000_i1026" type="#_x0000_t75" alt="page1image17677344" style="width:141pt;height:57.6pt;mso-width-percent:0;mso-height-percent:0;mso-width-percent:0;mso-height-percent:0">
+        <v:shape id="_x0000_i1026" type="#_x0000_t75" alt="page1image17677344" style="width:141.2pt;height:57.9pt;mso-width-percent:0;mso-height-percent:0;mso-width-percent:0;mso-height-percent:0">
           <v:imagedata r:id="rId1" r:href="rId2"/>
         </v:shape>
       </w:pict>
+    </w:r>
+    <w:r>
+      <w:rPr>
+        <w:rFonts w:ascii="Times New Roman" w:eastAsia="Times New Roman" w:hAnsi="Times New Roman"/>
+        <w:noProof/>
+        <w:color w:val="auto"/>
+        <w:sz w:val="24"/>
+        <w:szCs w:val="24"/>
+        <w:lang w:eastAsia="en-GB"/>
+      </w:rPr>
+      <w:fldChar w:fldCharType="end"/>
     </w:r>
     <w:r>
       <w:rPr>
@@ -9456,7 +9468,7 @@
 </file>
 
 <file path=word/numbering.xml><?xml version="1.0" encoding="utf-8"?>
-<w:numbering xmlns:wpc="http://schemas.microsoft.com/office/word/2010/wordprocessingCanvas" xmlns:cx="http://schemas.microsoft.com/office/drawing/2014/chartex" xmlns:cx1="http://schemas.microsoft.com/office/drawing/2015/9/8/chartex" xmlns:cx2="http://schemas.microsoft.com/office/drawing/2015/10/21/chartex" xmlns:cx3="http://schemas.microsoft.com/office/drawing/2016/5/9/chartex" xmlns:cx4="http://schemas.microsoft.com/office/drawing/2016/5/10/chartex" xmlns:cx5="http://schemas.microsoft.com/office/drawing/2016/5/11/chartex" xmlns:cx6="http://schemas.microsoft.com/office/drawing/2016/5/12/chartex" xmlns:cx7="http://schemas.microsoft.com/office/drawing/2016/5/13/chartex" xmlns:cx8="http://schemas.microsoft.com/office/drawing/2016/5/14/chartex" xmlns:mc="http://schemas.openxmlformats.org/markup-compatibility/2006" xmlns:aink="http://schemas.microsoft.com/office/drawing/2016/ink" xmlns:am3d="http://schemas.microsoft.com/office/drawing/2017/model3d" xmlns:o="urn:schemas-microsoft-com:office:office" xmlns:r="http://schemas.openxmlformats.org/officeDocument/2006/relationships" xmlns:m="http://schemas.openxmlformats.org/officeDocument/2006/math" xmlns:v="urn:schemas-microsoft-com:vml" xmlns:wp14="http://schemas.microsoft.com/office/word/2010/wordprocessingDrawing" xmlns:wp="http://schemas.openxmlformats.org/drawingml/2006/wordprocessingDrawing" xmlns:w10="urn:schemas-microsoft-com:office:word" xmlns:w="http://schemas.openxmlformats.org/wordprocessingml/2006/main" xmlns:w14="http://schemas.microsoft.com/office/word/2010/wordml" xmlns:w15="http://schemas.microsoft.com/office/word/2012/wordml" xmlns:w16cex="http://schemas.microsoft.com/office/word/2018/wordml/cex" xmlns:w16cid="http://schemas.microsoft.com/office/word/2016/wordml/cid" xmlns:w16="http://schemas.microsoft.com/office/word/2018/wordml" xmlns:w16sdtdh="http://schemas.microsoft.com/office/word/2020/wordml/sdtdatahash" xmlns:w16se="http://schemas.microsoft.com/office/word/2015/wordml/symex" xmlns:wpg="http://schemas.microsoft.com/office/word/2010/wordprocessingGroup" xmlns:wpi="http://schemas.microsoft.com/office/word/2010/wordprocessingInk" xmlns:wne="http://schemas.microsoft.com/office/word/2006/wordml" xmlns:wps="http://schemas.microsoft.com/office/word/2010/wordprocessingShape" mc:Ignorable="w14 w15 w16se w16cid w16 w16cex w16sdtdh wp14">
+<w:numbering xmlns:wpc="http://schemas.microsoft.com/office/word/2010/wordprocessingCanvas" xmlns:cx="http://schemas.microsoft.com/office/drawing/2014/chartex" xmlns:cx1="http://schemas.microsoft.com/office/drawing/2015/9/8/chartex" xmlns:cx2="http://schemas.microsoft.com/office/drawing/2015/10/21/chartex" xmlns:cx3="http://schemas.microsoft.com/office/drawing/2016/5/9/chartex" xmlns:cx4="http://schemas.microsoft.com/office/drawing/2016/5/10/chartex" xmlns:cx5="http://schemas.microsoft.com/office/drawing/2016/5/11/chartex" xmlns:cx6="http://schemas.microsoft.com/office/drawing/2016/5/12/chartex" xmlns:cx7="http://schemas.microsoft.com/office/drawing/2016/5/13/chartex" xmlns:cx8="http://schemas.microsoft.com/office/drawing/2016/5/14/chartex" xmlns:mc="http://schemas.openxmlformats.org/markup-compatibility/2006" xmlns:aink="http://schemas.microsoft.com/office/drawing/2016/ink" xmlns:am3d="http://schemas.microsoft.com/office/drawing/2017/model3d" xmlns:o="urn:schemas-microsoft-com:office:office" xmlns:r="http://schemas.openxmlformats.org/officeDocument/2006/relationships" xmlns:m="http://schemas.openxmlformats.org/officeDocument/2006/math" xmlns:v="urn:schemas-microsoft-com:vml" xmlns:wp14="http://schemas.microsoft.com/office/word/2010/wordprocessingDrawing" xmlns:wp="http://schemas.openxmlformats.org/drawingml/2006/wordprocessingDrawing" xmlns:w10="urn:schemas-microsoft-com:office:word" xmlns:w="http://schemas.openxmlformats.org/wordprocessingml/2006/main" xmlns:w14="http://schemas.microsoft.com/office/word/2010/wordml" xmlns:w15="http://schemas.microsoft.com/office/word/2012/wordml" xmlns:w16cex="http://schemas.microsoft.com/office/word/2018/wordml/cex" xmlns:w16cid="http://schemas.microsoft.com/office/word/2016/wordml/cid" xmlns:w16="http://schemas.microsoft.com/office/word/2018/wordml" xmlns:w16se="http://schemas.microsoft.com/office/word/2015/wordml/symex" xmlns:wpg="http://schemas.microsoft.com/office/word/2010/wordprocessingGroup" xmlns:wpi="http://schemas.microsoft.com/office/word/2010/wordprocessingInk" xmlns:wne="http://schemas.microsoft.com/office/word/2006/wordml" xmlns:wps="http://schemas.microsoft.com/office/word/2010/wordprocessingShape" mc:Ignorable="w14 w15 w16se w16cid w16 w16cex wp14">
   <w:abstractNum w:abstractNumId="0" w15:restartNumberingAfterBreak="0">
     <w:nsid w:val="0D4410FA"/>
     <w:multiLevelType w:val="hybridMultilevel"/>
@@ -10041,7 +10053,7 @@
 </file>
 
 <file path=word/styles.xml><?xml version="1.0" encoding="utf-8"?>
-<w:styles xmlns:mc="http://schemas.openxmlformats.org/markup-compatibility/2006" xmlns:r="http://schemas.openxmlformats.org/officeDocument/2006/relationships" xmlns:w="http://schemas.openxmlformats.org/wordprocessingml/2006/main" xmlns:w14="http://schemas.microsoft.com/office/word/2010/wordml" xmlns:w15="http://schemas.microsoft.com/office/word/2012/wordml" xmlns:w16cex="http://schemas.microsoft.com/office/word/2018/wordml/cex" xmlns:w16cid="http://schemas.microsoft.com/office/word/2016/wordml/cid" xmlns:w16="http://schemas.microsoft.com/office/word/2018/wordml" xmlns:w16sdtdh="http://schemas.microsoft.com/office/word/2020/wordml/sdtdatahash" xmlns:w16se="http://schemas.microsoft.com/office/word/2015/wordml/symex" mc:Ignorable="w14 w15 w16se w16cid w16 w16cex w16sdtdh">
+<w:styles xmlns:mc="http://schemas.openxmlformats.org/markup-compatibility/2006" xmlns:r="http://schemas.openxmlformats.org/officeDocument/2006/relationships" xmlns:w="http://schemas.openxmlformats.org/wordprocessingml/2006/main" xmlns:w14="http://schemas.microsoft.com/office/word/2010/wordml" xmlns:w15="http://schemas.microsoft.com/office/word/2012/wordml" xmlns:w16cex="http://schemas.microsoft.com/office/word/2018/wordml/cex" xmlns:w16cid="http://schemas.microsoft.com/office/word/2016/wordml/cid" xmlns:w16="http://schemas.microsoft.com/office/word/2018/wordml" xmlns:w16se="http://schemas.microsoft.com/office/word/2015/wordml/symex" mc:Ignorable="w14 w15 w16se w16cid w16 w16cex">
   <w:docDefaults>
     <w:rPrDefault>
       <w:rPr>

</xml_diff>